<commit_message>
[V1U:B100528] Apply Kevin's changes
</commit_message>
<xml_diff>
--- a/docs/upgrades/Sage300SDK_2020_2UpgradeGuide.docx
+++ b/docs/upgrades/Sage300SDK_2020_2UpgradeGuide.docx
@@ -187,6 +187,8 @@
         <w:t>ontents</w:t>
       </w:r>
     </w:p>
+    <w:bookmarkStart w:id="0" w:name="_GoBack"/>
+    <w:bookmarkEnd w:id="0"/>
     <w:p>
       <w:pPr>
         <w:pStyle w:val="TOC1"/>
@@ -195,7 +197,6 @@
           <w:b w:val="0"/>
           <w:noProof/>
           <w:sz w:val="22"/>
-          <w:lang w:eastAsia="zh-CN"/>
         </w:rPr>
       </w:pPr>
       <w:r>
@@ -207,7 +208,7 @@
       <w:r>
         <w:fldChar w:fldCharType="separate"/>
       </w:r>
-      <w:hyperlink w:anchor="_Toc27472657" w:history="1">
+      <w:hyperlink w:anchor="_Toc28250930" w:history="1">
         <w:r>
           <w:rPr>
             <w:rStyle w:val="Hyperlink"/>
@@ -221,7 +222,6 @@
             <w:b w:val="0"/>
             <w:noProof/>
             <w:sz w:val="22"/>
-            <w:lang w:eastAsia="zh-CN"/>
           </w:rPr>
           <w:tab/>
         </w:r>
@@ -251,7 +251,7 @@
             <w:noProof/>
             <w:webHidden/>
           </w:rPr>
-          <w:instrText xml:space="preserve"> PAGEREF _Toc27472657 \h </w:instrText>
+          <w:instrText xml:space="preserve"> PAGEREF _Toc28250930 \h </w:instrText>
         </w:r>
         <w:r>
           <w:rPr>
@@ -287,10 +287,9 @@
         <w:pStyle w:val="TOC2"/>
         <w:rPr>
           <w:rFonts w:asciiTheme="minorHAnsi" w:eastAsiaTheme="minorEastAsia" w:hAnsiTheme="minorHAnsi"/>
-          <w:lang w:eastAsia="zh-CN"/>
         </w:rPr>
       </w:pPr>
-      <w:hyperlink w:anchor="_Toc27472658" w:history="1">
+      <w:hyperlink w:anchor="_Toc28250931" w:history="1">
         <w:r>
           <w:rPr>
             <w:rStyle w:val="Hyperlink"/>
@@ -300,7 +299,6 @@
         <w:r>
           <w:rPr>
             <w:rFonts w:asciiTheme="minorHAnsi" w:eastAsiaTheme="minorEastAsia" w:hAnsiTheme="minorHAnsi"/>
-            <w:lang w:eastAsia="zh-CN"/>
           </w:rPr>
           <w:tab/>
         </w:r>
@@ -326,7 +324,7 @@
           <w:rPr>
             <w:webHidden/>
           </w:rPr>
-          <w:instrText xml:space="preserve"> PAGEREF _Toc27472658 \h </w:instrText>
+          <w:instrText xml:space="preserve"> PAGEREF _Toc28250931 \h </w:instrText>
         </w:r>
         <w:r>
           <w:rPr>
@@ -361,10 +359,9 @@
           <w:b w:val="0"/>
           <w:noProof/>
           <w:sz w:val="22"/>
-          <w:lang w:eastAsia="zh-CN"/>
         </w:rPr>
       </w:pPr>
-      <w:hyperlink w:anchor="_Toc27472659" w:history="1">
+      <w:hyperlink w:anchor="_Toc28250932" w:history="1">
         <w:r>
           <w:rPr>
             <w:rStyle w:val="Hyperlink"/>
@@ -378,7 +375,6 @@
             <w:b w:val="0"/>
             <w:noProof/>
             <w:sz w:val="22"/>
-            <w:lang w:eastAsia="zh-CN"/>
           </w:rPr>
           <w:tab/>
         </w:r>
@@ -408,7 +404,7 @@
             <w:noProof/>
             <w:webHidden/>
           </w:rPr>
-          <w:instrText xml:space="preserve"> PAGEREF _Toc27472659 \h </w:instrText>
+          <w:instrText xml:space="preserve"> PAGEREF _Toc28250932 \h </w:instrText>
         </w:r>
         <w:r>
           <w:rPr>
@@ -447,10 +443,9 @@
           <w:b w:val="0"/>
           <w:noProof/>
           <w:sz w:val="22"/>
-          <w:lang w:eastAsia="zh-CN"/>
         </w:rPr>
       </w:pPr>
-      <w:hyperlink w:anchor="_Toc27472660" w:history="1">
+      <w:hyperlink w:anchor="_Toc28250933" w:history="1">
         <w:r>
           <w:rPr>
             <w:rStyle w:val="Hyperlink"/>
@@ -464,7 +459,6 @@
             <w:b w:val="0"/>
             <w:noProof/>
             <w:sz w:val="22"/>
-            <w:lang w:eastAsia="zh-CN"/>
           </w:rPr>
           <w:tab/>
         </w:r>
@@ -494,7 +488,7 @@
             <w:noProof/>
             <w:webHidden/>
           </w:rPr>
-          <w:instrText xml:space="preserve"> PAGEREF _Toc27472660 \h </w:instrText>
+          <w:instrText xml:space="preserve"> PAGEREF _Toc28250933 \h </w:instrText>
         </w:r>
         <w:r>
           <w:rPr>
@@ -533,10 +527,9 @@
           <w:b w:val="0"/>
           <w:noProof/>
           <w:sz w:val="22"/>
-          <w:lang w:eastAsia="zh-CN"/>
         </w:rPr>
       </w:pPr>
-      <w:hyperlink w:anchor="_Toc27472661" w:history="1">
+      <w:hyperlink w:anchor="_Toc28250934" w:history="1">
         <w:r>
           <w:rPr>
             <w:rStyle w:val="Hyperlink"/>
@@ -550,7 +543,6 @@
             <w:b w:val="0"/>
             <w:noProof/>
             <w:sz w:val="22"/>
-            <w:lang w:eastAsia="zh-CN"/>
           </w:rPr>
           <w:tab/>
         </w:r>
@@ -580,7 +572,7 @@
             <w:noProof/>
             <w:webHidden/>
           </w:rPr>
-          <w:instrText xml:space="preserve"> PAGEREF _Toc27472661 \h </w:instrText>
+          <w:instrText xml:space="preserve"> PAGEREF _Toc28250934 \h </w:instrText>
         </w:r>
         <w:r>
           <w:rPr>
@@ -616,10 +608,9 @@
         <w:pStyle w:val="TOC2"/>
         <w:rPr>
           <w:rFonts w:asciiTheme="minorHAnsi" w:eastAsiaTheme="minorEastAsia" w:hAnsiTheme="minorHAnsi"/>
-          <w:lang w:eastAsia="zh-CN"/>
         </w:rPr>
       </w:pPr>
-      <w:hyperlink w:anchor="_Toc27472662" w:history="1">
+      <w:hyperlink w:anchor="_Toc28250935" w:history="1">
         <w:r>
           <w:rPr>
             <w:rStyle w:val="Hyperlink"/>
@@ -629,7 +620,6 @@
         <w:r>
           <w:rPr>
             <w:rFonts w:asciiTheme="minorHAnsi" w:eastAsiaTheme="minorEastAsia" w:hAnsiTheme="minorHAnsi"/>
-            <w:lang w:eastAsia="zh-CN"/>
           </w:rPr>
           <w:tab/>
         </w:r>
@@ -655,7 +645,7 @@
           <w:rPr>
             <w:webHidden/>
           </w:rPr>
-          <w:instrText xml:space="preserve"> PAGEREF _Toc27472662 \h </w:instrText>
+          <w:instrText xml:space="preserve"> PAGEREF _Toc28250935 \h </w:instrText>
         </w:r>
         <w:r>
           <w:rPr>
@@ -687,10 +677,9 @@
         <w:pStyle w:val="TOC2"/>
         <w:rPr>
           <w:rFonts w:asciiTheme="minorHAnsi" w:eastAsiaTheme="minorEastAsia" w:hAnsiTheme="minorHAnsi"/>
-          <w:lang w:eastAsia="zh-CN"/>
         </w:rPr>
       </w:pPr>
-      <w:hyperlink w:anchor="_Toc27472663" w:history="1">
+      <w:hyperlink w:anchor="_Toc28250936" w:history="1">
         <w:r>
           <w:rPr>
             <w:rStyle w:val="Hyperlink"/>
@@ -700,7 +689,6 @@
         <w:r>
           <w:rPr>
             <w:rFonts w:asciiTheme="minorHAnsi" w:eastAsiaTheme="minorEastAsia" w:hAnsiTheme="minorHAnsi"/>
-            <w:lang w:eastAsia="zh-CN"/>
           </w:rPr>
           <w:tab/>
         </w:r>
@@ -726,7 +714,7 @@
           <w:rPr>
             <w:webHidden/>
           </w:rPr>
-          <w:instrText xml:space="preserve"> PAGEREF _Toc27472663 \h </w:instrText>
+          <w:instrText xml:space="preserve"> PAGEREF _Toc28250936 \h </w:instrText>
         </w:r>
         <w:r>
           <w:rPr>
@@ -758,10 +746,9 @@
         <w:pStyle w:val="TOC2"/>
         <w:rPr>
           <w:rFonts w:asciiTheme="minorHAnsi" w:eastAsiaTheme="minorEastAsia" w:hAnsiTheme="minorHAnsi"/>
-          <w:lang w:eastAsia="zh-CN"/>
         </w:rPr>
       </w:pPr>
-      <w:hyperlink w:anchor="_Toc27472664" w:history="1">
+      <w:hyperlink w:anchor="_Toc28250937" w:history="1">
         <w:r>
           <w:rPr>
             <w:rStyle w:val="Hyperlink"/>
@@ -771,7 +758,6 @@
         <w:r>
           <w:rPr>
             <w:rFonts w:asciiTheme="minorHAnsi" w:eastAsiaTheme="minorEastAsia" w:hAnsiTheme="minorHAnsi"/>
-            <w:lang w:eastAsia="zh-CN"/>
           </w:rPr>
           <w:tab/>
         </w:r>
@@ -797,7 +783,7 @@
           <w:rPr>
             <w:webHidden/>
           </w:rPr>
-          <w:instrText xml:space="preserve"> PAGEREF _Toc27472664 \h </w:instrText>
+          <w:instrText xml:space="preserve"> PAGEREF _Toc28250937 \h </w:instrText>
         </w:r>
         <w:r>
           <w:rPr>
@@ -829,10 +815,9 @@
         <w:pStyle w:val="TOC2"/>
         <w:rPr>
           <w:rFonts w:asciiTheme="minorHAnsi" w:eastAsiaTheme="minorEastAsia" w:hAnsiTheme="minorHAnsi"/>
-          <w:lang w:eastAsia="zh-CN"/>
         </w:rPr>
       </w:pPr>
-      <w:hyperlink w:anchor="_Toc27472665" w:history="1">
+      <w:hyperlink w:anchor="_Toc28250938" w:history="1">
         <w:r>
           <w:rPr>
             <w:rStyle w:val="Hyperlink"/>
@@ -842,7 +827,6 @@
         <w:r>
           <w:rPr>
             <w:rFonts w:asciiTheme="minorHAnsi" w:eastAsiaTheme="minorEastAsia" w:hAnsiTheme="minorHAnsi"/>
-            <w:lang w:eastAsia="zh-CN"/>
           </w:rPr>
           <w:tab/>
         </w:r>
@@ -868,7 +852,7 @@
           <w:rPr>
             <w:webHidden/>
           </w:rPr>
-          <w:instrText xml:space="preserve"> PAGEREF _Toc27472665 \h </w:instrText>
+          <w:instrText xml:space="preserve"> PAGEREF _Toc28250938 \h </w:instrText>
         </w:r>
         <w:r>
           <w:rPr>
@@ -900,10 +884,9 @@
         <w:pStyle w:val="TOC2"/>
         <w:rPr>
           <w:rFonts w:asciiTheme="minorHAnsi" w:eastAsiaTheme="minorEastAsia" w:hAnsiTheme="minorHAnsi"/>
-          <w:lang w:eastAsia="zh-CN"/>
         </w:rPr>
       </w:pPr>
-      <w:hyperlink w:anchor="_Toc27472666" w:history="1">
+      <w:hyperlink w:anchor="_Toc28250939" w:history="1">
         <w:r>
           <w:rPr>
             <w:rStyle w:val="Hyperlink"/>
@@ -913,7 +896,6 @@
         <w:r>
           <w:rPr>
             <w:rFonts w:asciiTheme="minorHAnsi" w:eastAsiaTheme="minorEastAsia" w:hAnsiTheme="minorHAnsi"/>
-            <w:lang w:eastAsia="zh-CN"/>
           </w:rPr>
           <w:tab/>
         </w:r>
@@ -939,7 +921,7 @@
           <w:rPr>
             <w:webHidden/>
           </w:rPr>
-          <w:instrText xml:space="preserve"> PAGEREF _Toc27472666 \h </w:instrText>
+          <w:instrText xml:space="preserve"> PAGEREF _Toc28250939 \h </w:instrText>
         </w:r>
         <w:r>
           <w:rPr>
@@ -974,10 +956,9 @@
           <w:b w:val="0"/>
           <w:noProof/>
           <w:sz w:val="22"/>
-          <w:lang w:eastAsia="zh-CN"/>
         </w:rPr>
       </w:pPr>
-      <w:hyperlink w:anchor="_Toc27472667" w:history="1">
+      <w:hyperlink w:anchor="_Toc28250940" w:history="1">
         <w:r>
           <w:rPr>
             <w:rStyle w:val="Hyperlink"/>
@@ -991,7 +972,6 @@
             <w:b w:val="0"/>
             <w:noProof/>
             <w:sz w:val="22"/>
-            <w:lang w:eastAsia="zh-CN"/>
           </w:rPr>
           <w:tab/>
         </w:r>
@@ -1021,7 +1001,7 @@
             <w:noProof/>
             <w:webHidden/>
           </w:rPr>
-          <w:instrText xml:space="preserve"> PAGEREF _Toc27472667 \h </w:instrText>
+          <w:instrText xml:space="preserve"> PAGEREF _Toc28250940 \h </w:instrText>
         </w:r>
         <w:r>
           <w:rPr>
@@ -1060,10 +1040,9 @@
           <w:b w:val="0"/>
           <w:noProof/>
           <w:sz w:val="22"/>
-          <w:lang w:eastAsia="zh-CN"/>
         </w:rPr>
       </w:pPr>
-      <w:hyperlink w:anchor="_Toc27472668" w:history="1">
+      <w:hyperlink w:anchor="_Toc28250941" w:history="1">
         <w:r>
           <w:rPr>
             <w:rStyle w:val="Hyperlink"/>
@@ -1077,7 +1056,6 @@
             <w:b w:val="0"/>
             <w:noProof/>
             <w:sz w:val="22"/>
-            <w:lang w:eastAsia="zh-CN"/>
           </w:rPr>
           <w:tab/>
         </w:r>
@@ -1107,7 +1085,7 @@
             <w:noProof/>
             <w:webHidden/>
           </w:rPr>
-          <w:instrText xml:space="preserve"> PAGEREF _Toc27472668 \h </w:instrText>
+          <w:instrText xml:space="preserve"> PAGEREF _Toc28250941 \h </w:instrText>
         </w:r>
         <w:r>
           <w:rPr>
@@ -1146,10 +1124,9 @@
           <w:b w:val="0"/>
           <w:noProof/>
           <w:sz w:val="22"/>
-          <w:lang w:eastAsia="zh-CN"/>
         </w:rPr>
       </w:pPr>
-      <w:hyperlink w:anchor="_Toc27472669" w:history="1">
+      <w:hyperlink w:anchor="_Toc28250942" w:history="1">
         <w:r>
           <w:rPr>
             <w:rStyle w:val="Hyperlink"/>
@@ -1163,7 +1140,6 @@
             <w:b w:val="0"/>
             <w:noProof/>
             <w:sz w:val="22"/>
-            <w:lang w:eastAsia="zh-CN"/>
           </w:rPr>
           <w:tab/>
         </w:r>
@@ -1193,7 +1169,7 @@
             <w:noProof/>
             <w:webHidden/>
           </w:rPr>
-          <w:instrText xml:space="preserve"> PAGEREF _Toc27472669 \h </w:instrText>
+          <w:instrText xml:space="preserve"> PAGEREF _Toc28250942 \h </w:instrText>
         </w:r>
         <w:r>
           <w:rPr>
@@ -1233,16 +1209,16 @@
         <w:lastRenderedPageBreak/>
         <w:fldChar w:fldCharType="end"/>
       </w:r>
-      <w:bookmarkStart w:id="0" w:name="_Toc440376140"/>
-      <w:bookmarkStart w:id="1" w:name="_Toc27472657"/>
+      <w:bookmarkStart w:id="1" w:name="_Toc440376140"/>
+      <w:bookmarkStart w:id="2" w:name="_Toc28250930"/>
       <w:r>
         <w:t>O</w:t>
       </w:r>
       <w:r>
         <w:t>verview</w:t>
       </w:r>
-      <w:bookmarkEnd w:id="0"/>
       <w:bookmarkEnd w:id="1"/>
+      <w:bookmarkEnd w:id="2"/>
       <w:r>
         <w:fldChar w:fldCharType="begin"/>
       </w:r>
@@ -1432,12 +1408,12 @@
       <w:pPr>
         <w:pStyle w:val="SAGEHeading2"/>
       </w:pPr>
-      <w:bookmarkStart w:id="2" w:name="_Toc27472658"/>
+      <w:bookmarkStart w:id="3" w:name="_Toc28250931"/>
       <w:r>
         <w:lastRenderedPageBreak/>
         <w:t>Required Version of Sage 300</w:t>
       </w:r>
-      <w:bookmarkEnd w:id="2"/>
+      <w:bookmarkEnd w:id="3"/>
     </w:p>
     <w:p>
       <w:pPr>
@@ -1503,7 +1479,7 @@
         <w:pStyle w:val="SAGEHeading1"/>
         <w:framePr w:wrap="around"/>
       </w:pPr>
-      <w:bookmarkStart w:id="3" w:name="_Toc27472659"/>
+      <w:bookmarkStart w:id="4" w:name="_Toc28250932"/>
       <w:r>
         <w:lastRenderedPageBreak/>
         <w:t>Install</w:t>
@@ -1523,7 +1499,7 @@
       <w:r>
         <w:t>Wizard</w:t>
       </w:r>
-      <w:bookmarkEnd w:id="3"/>
+      <w:bookmarkEnd w:id="4"/>
     </w:p>
     <w:p>
       <w:pPr>
@@ -1681,8 +1657,8 @@
           <w:numId w:val="35"/>
         </w:numPr>
       </w:pPr>
-      <w:bookmarkStart w:id="4" w:name="_Toc453606102"/>
-      <w:bookmarkStart w:id="5" w:name="_Toc27472660"/>
+      <w:bookmarkStart w:id="5" w:name="_Toc453606102"/>
+      <w:bookmarkStart w:id="6" w:name="_Toc28250933"/>
       <w:r>
         <w:lastRenderedPageBreak/>
         <w:t>Accessing</w:t>
@@ -1705,8 +1681,8 @@
       <w:r>
         <w:t>Upgrade Wizard</w:t>
       </w:r>
-      <w:bookmarkEnd w:id="4"/>
       <w:bookmarkEnd w:id="5"/>
+      <w:bookmarkEnd w:id="6"/>
     </w:p>
     <w:p>
       <w:pPr>
@@ -1880,8 +1856,8 @@
           <w:numId w:val="35"/>
         </w:numPr>
       </w:pPr>
-      <w:bookmarkStart w:id="6" w:name="_Toc440882986"/>
-      <w:bookmarkStart w:id="7" w:name="_Toc27472661"/>
+      <w:bookmarkStart w:id="7" w:name="_Toc440882986"/>
+      <w:bookmarkStart w:id="8" w:name="_Toc28250934"/>
       <w:r>
         <w:lastRenderedPageBreak/>
         <w:t xml:space="preserve">Using </w:t>
@@ -1892,8 +1868,8 @@
       <w:r>
         <w:t>Sage 300 Upgrade Wizard</w:t>
       </w:r>
-      <w:bookmarkEnd w:id="6"/>
       <w:bookmarkEnd w:id="7"/>
+      <w:bookmarkEnd w:id="8"/>
     </w:p>
     <w:p>
       <w:pPr>
@@ -2028,12 +2004,12 @@
         </w:numPr>
         <w:ind w:left="734" w:hanging="734"/>
       </w:pPr>
-      <w:bookmarkStart w:id="8" w:name="_Toc27472662"/>
+      <w:bookmarkStart w:id="9" w:name="_Toc28250935"/>
       <w:r>
         <w:lastRenderedPageBreak/>
         <w:t>Step 1 – Synchronize Kendo Files</w:t>
       </w:r>
-      <w:bookmarkEnd w:id="8"/>
+      <w:bookmarkEnd w:id="9"/>
     </w:p>
     <w:p>
       <w:pPr>
@@ -2162,7 +2138,7 @@
         </w:numPr>
         <w:ind w:left="734" w:hanging="734"/>
       </w:pPr>
-      <w:bookmarkStart w:id="9" w:name="_Toc27472663"/>
+      <w:bookmarkStart w:id="10" w:name="_Toc28250936"/>
       <w:r>
         <w:lastRenderedPageBreak/>
         <w:t xml:space="preserve">Step </w:t>
@@ -2173,7 +2149,7 @@
       <w:r>
         <w:t xml:space="preserve"> – Synchronize Web Files</w:t>
       </w:r>
-      <w:bookmarkEnd w:id="9"/>
+      <w:bookmarkEnd w:id="10"/>
     </w:p>
     <w:p>
       <w:pPr>
@@ -2323,13 +2299,13 @@
         </w:numPr>
         <w:ind w:left="734" w:hanging="734"/>
       </w:pPr>
-      <w:bookmarkStart w:id="10" w:name="_Toc27472664"/>
       <w:bookmarkStart w:id="11" w:name="_Hlk27142894"/>
+      <w:bookmarkStart w:id="12" w:name="_Toc28250937"/>
       <w:r>
         <w:lastRenderedPageBreak/>
         <w:t>Step 3 – Theme color changes</w:t>
       </w:r>
-      <w:bookmarkEnd w:id="10"/>
+      <w:bookmarkEnd w:id="12"/>
     </w:p>
     <w:p>
       <w:pPr>
@@ -2345,10 +2321,10 @@
           <w:noProof/>
         </w:rPr>
         <w:drawing>
-          <wp:inline distT="0" distB="0" distL="0" distR="0" wp14:anchorId="50C8EC43" wp14:editId="471CA26D">
+          <wp:inline distT="0" distB="0" distL="0" distR="0" wp14:anchorId="0F0C2E1D" wp14:editId="19C4A7C2">
             <wp:extent cx="5853430" cy="5128260"/>
             <wp:effectExtent l="0" t="0" r="0" b="0"/>
-            <wp:docPr id="5" name="Picture 5"/>
+            <wp:docPr id="10" name="Picture 10"/>
             <wp:cNvGraphicFramePr>
               <a:graphicFrameLocks xmlns:a="http://schemas.openxmlformats.org/drawingml/2006/main" noChangeAspect="1"/>
             </wp:cNvGraphicFramePr>
@@ -2490,7 +2466,7 @@
         </w:numPr>
         <w:ind w:left="734" w:hanging="734"/>
       </w:pPr>
-      <w:bookmarkStart w:id="12" w:name="_Toc27472665"/>
+      <w:bookmarkStart w:id="13" w:name="_Toc28250938"/>
       <w:r>
         <w:t xml:space="preserve">Step </w:t>
       </w:r>
@@ -2503,7 +2479,7 @@
       <w:r>
         <w:t>Confirmation</w:t>
       </w:r>
-      <w:bookmarkEnd w:id="12"/>
+      <w:bookmarkEnd w:id="13"/>
     </w:p>
     <w:p>
       <w:pPr>
@@ -2620,7 +2596,7 @@
         </w:numPr>
         <w:ind w:left="734" w:hanging="734"/>
       </w:pPr>
-      <w:bookmarkStart w:id="13" w:name="_Toc27472666"/>
+      <w:bookmarkStart w:id="14" w:name="_Toc28250939"/>
       <w:r>
         <w:lastRenderedPageBreak/>
         <w:t xml:space="preserve">Step </w:t>
@@ -2631,7 +2607,7 @@
       <w:r>
         <w:t xml:space="preserve"> – Recompile</w:t>
       </w:r>
-      <w:bookmarkEnd w:id="13"/>
+      <w:bookmarkEnd w:id="14"/>
     </w:p>
     <w:p>
       <w:pPr>
@@ -2811,12 +2787,12 @@
         <w:pStyle w:val="SAGEHeading1"/>
         <w:framePr w:wrap="around"/>
       </w:pPr>
-      <w:bookmarkStart w:id="14" w:name="_Toc27472667"/>
+      <w:bookmarkStart w:id="15" w:name="_Toc28250940"/>
       <w:r>
         <w:lastRenderedPageBreak/>
         <w:t>Upgrade Log</w:t>
       </w:r>
-      <w:bookmarkEnd w:id="14"/>
+      <w:bookmarkEnd w:id="15"/>
     </w:p>
     <w:p>
       <w:pPr>
@@ -2901,14 +2877,14 @@
         <w:pStyle w:val="SAGEHeading1"/>
         <w:framePr w:wrap="around"/>
       </w:pPr>
-      <w:bookmarkStart w:id="15" w:name="_Toc17880102"/>
-      <w:bookmarkStart w:id="16" w:name="_Toc27472668"/>
+      <w:bookmarkStart w:id="16" w:name="_Toc17880102"/>
+      <w:bookmarkStart w:id="17" w:name="_Toc28250941"/>
       <w:r>
         <w:lastRenderedPageBreak/>
         <w:t>Theme Color changes</w:t>
       </w:r>
-      <w:bookmarkEnd w:id="15"/>
       <w:bookmarkEnd w:id="16"/>
+      <w:bookmarkEnd w:id="17"/>
     </w:p>
     <w:p>
       <w:pPr>
@@ -3049,12 +3025,7 @@
       </w:r>
       <w:proofErr w:type="spellStart"/>
       <w:r>
-        <w:t>setBackgroundCol</w:t>
-      </w:r>
-      <w:bookmarkStart w:id="17" w:name="_GoBack"/>
-      <w:bookmarkEnd w:id="17"/>
-      <w:r>
-        <w:t>or</w:t>
+        <w:t>setBackgroundColor</w:t>
       </w:r>
       <w:proofErr w:type="spellEnd"/>
       <w:r>
@@ -3223,7 +3194,7 @@
         <w:pStyle w:val="SAGEHeading1"/>
         <w:framePr w:wrap="around"/>
       </w:pPr>
-      <w:bookmarkStart w:id="18" w:name="_Toc27472669"/>
+      <w:bookmarkStart w:id="18" w:name="_Toc28250942"/>
       <w:r>
         <w:lastRenderedPageBreak/>
         <w:t>Compilation Troubleshooting</w:t>
@@ -4000,7 +3971,7 @@
         <v:path o:extrusionok="f" gradientshapeok="t" o:connecttype="rect"/>
         <o:lock v:ext="edit" aspectratio="t"/>
       </v:shapetype>
-      <v:shape id="_x0000_i1034" type="#_x0000_t75" style="width:20.25pt;height:20.25pt" o:bullet="t">
+      <v:shape id="_x0000_i1030" type="#_x0000_t75" style="width:20.25pt;height:20.25pt" o:bullet="t">
         <v:imagedata r:id="rId1" o:title="clip_image001"/>
       </v:shape>
     </w:pict>
@@ -23848,7 +23819,7 @@
 </file>
 
 <file path=customXml/itemProps1.xml><?xml version="1.0" encoding="utf-8"?>
-<ds:datastoreItem xmlns:ds="http://schemas.openxmlformats.org/officeDocument/2006/customXml" ds:itemID="{59A8BB3B-318D-4704-976F-7B99097ECFC6}">
+<ds:datastoreItem xmlns:ds="http://schemas.openxmlformats.org/officeDocument/2006/customXml" ds:itemID="{78C744EE-FCFD-446A-9EB2-2AAAC3E99D69}">
   <ds:schemaRefs>
     <ds:schemaRef ds:uri="http://schemas.openxmlformats.org/officeDocument/2006/bibliography"/>
   </ds:schemaRefs>

</xml_diff>

<commit_message>
[V1U:B-100977] Include the document
</commit_message>
<xml_diff>
--- a/docs/upgrades/Sage300SDK_2020_2UpgradeGuide.docx
+++ b/docs/upgrades/Sage300SDK_2020_2UpgradeGuide.docx
@@ -187,8 +187,6 @@
         <w:t>ontents</w:t>
       </w:r>
     </w:p>
-    <w:bookmarkStart w:id="0" w:name="_GoBack"/>
-    <w:bookmarkEnd w:id="0"/>
     <w:p>
       <w:pPr>
         <w:pStyle w:val="TOC1"/>
@@ -197,6 +195,7 @@
           <w:b w:val="0"/>
           <w:noProof/>
           <w:sz w:val="22"/>
+          <w:lang w:eastAsia="zh-CN"/>
         </w:rPr>
       </w:pPr>
       <w:r>
@@ -208,7 +207,7 @@
       <w:r>
         <w:fldChar w:fldCharType="separate"/>
       </w:r>
-      <w:hyperlink w:anchor="_Toc28250930" w:history="1">
+      <w:hyperlink w:anchor="_Toc30592801" w:history="1">
         <w:r>
           <w:rPr>
             <w:rStyle w:val="Hyperlink"/>
@@ -222,6 +221,7 @@
             <w:b w:val="0"/>
             <w:noProof/>
             <w:sz w:val="22"/>
+            <w:lang w:eastAsia="zh-CN"/>
           </w:rPr>
           <w:tab/>
         </w:r>
@@ -251,7 +251,7 @@
             <w:noProof/>
             <w:webHidden/>
           </w:rPr>
-          <w:instrText xml:space="preserve"> PAGEREF _Toc28250930 \h </w:instrText>
+          <w:instrText xml:space="preserve"> PAGEREF _Toc30592801 \h </w:instrText>
         </w:r>
         <w:r>
           <w:rPr>
@@ -287,9 +287,10 @@
         <w:pStyle w:val="TOC2"/>
         <w:rPr>
           <w:rFonts w:asciiTheme="minorHAnsi" w:eastAsiaTheme="minorEastAsia" w:hAnsiTheme="minorHAnsi"/>
+          <w:lang w:eastAsia="zh-CN"/>
         </w:rPr>
       </w:pPr>
-      <w:hyperlink w:anchor="_Toc28250931" w:history="1">
+      <w:hyperlink w:anchor="_Toc30592802" w:history="1">
         <w:r>
           <w:rPr>
             <w:rStyle w:val="Hyperlink"/>
@@ -299,6 +300,7 @@
         <w:r>
           <w:rPr>
             <w:rFonts w:asciiTheme="minorHAnsi" w:eastAsiaTheme="minorEastAsia" w:hAnsiTheme="minorHAnsi"/>
+            <w:lang w:eastAsia="zh-CN"/>
           </w:rPr>
           <w:tab/>
         </w:r>
@@ -324,7 +326,7 @@
           <w:rPr>
             <w:webHidden/>
           </w:rPr>
-          <w:instrText xml:space="preserve"> PAGEREF _Toc28250931 \h </w:instrText>
+          <w:instrText xml:space="preserve"> PAGEREF _Toc30592802 \h </w:instrText>
         </w:r>
         <w:r>
           <w:rPr>
@@ -359,9 +361,10 @@
           <w:b w:val="0"/>
           <w:noProof/>
           <w:sz w:val="22"/>
+          <w:lang w:eastAsia="zh-CN"/>
         </w:rPr>
       </w:pPr>
-      <w:hyperlink w:anchor="_Toc28250932" w:history="1">
+      <w:hyperlink w:anchor="_Toc30592803" w:history="1">
         <w:r>
           <w:rPr>
             <w:rStyle w:val="Hyperlink"/>
@@ -375,6 +378,7 @@
             <w:b w:val="0"/>
             <w:noProof/>
             <w:sz w:val="22"/>
+            <w:lang w:eastAsia="zh-CN"/>
           </w:rPr>
           <w:tab/>
         </w:r>
@@ -404,7 +408,7 @@
             <w:noProof/>
             <w:webHidden/>
           </w:rPr>
-          <w:instrText xml:space="preserve"> PAGEREF _Toc28250932 \h </w:instrText>
+          <w:instrText xml:space="preserve"> PAGEREF _Toc30592803 \h </w:instrText>
         </w:r>
         <w:r>
           <w:rPr>
@@ -443,9 +447,10 @@
           <w:b w:val="0"/>
           <w:noProof/>
           <w:sz w:val="22"/>
+          <w:lang w:eastAsia="zh-CN"/>
         </w:rPr>
       </w:pPr>
-      <w:hyperlink w:anchor="_Toc28250933" w:history="1">
+      <w:hyperlink w:anchor="_Toc30592804" w:history="1">
         <w:r>
           <w:rPr>
             <w:rStyle w:val="Hyperlink"/>
@@ -459,6 +464,7 @@
             <w:b w:val="0"/>
             <w:noProof/>
             <w:sz w:val="22"/>
+            <w:lang w:eastAsia="zh-CN"/>
           </w:rPr>
           <w:tab/>
         </w:r>
@@ -488,7 +494,7 @@
             <w:noProof/>
             <w:webHidden/>
           </w:rPr>
-          <w:instrText xml:space="preserve"> PAGEREF _Toc28250933 \h </w:instrText>
+          <w:instrText xml:space="preserve"> PAGEREF _Toc30592804 \h </w:instrText>
         </w:r>
         <w:r>
           <w:rPr>
@@ -527,9 +533,10 @@
           <w:b w:val="0"/>
           <w:noProof/>
           <w:sz w:val="22"/>
+          <w:lang w:eastAsia="zh-CN"/>
         </w:rPr>
       </w:pPr>
-      <w:hyperlink w:anchor="_Toc28250934" w:history="1">
+      <w:hyperlink w:anchor="_Toc30592805" w:history="1">
         <w:r>
           <w:rPr>
             <w:rStyle w:val="Hyperlink"/>
@@ -543,6 +550,7 @@
             <w:b w:val="0"/>
             <w:noProof/>
             <w:sz w:val="22"/>
+            <w:lang w:eastAsia="zh-CN"/>
           </w:rPr>
           <w:tab/>
         </w:r>
@@ -572,7 +580,7 @@
             <w:noProof/>
             <w:webHidden/>
           </w:rPr>
-          <w:instrText xml:space="preserve"> PAGEREF _Toc28250934 \h </w:instrText>
+          <w:instrText xml:space="preserve"> PAGEREF _Toc30592805 \h </w:instrText>
         </w:r>
         <w:r>
           <w:rPr>
@@ -608,9 +616,10 @@
         <w:pStyle w:val="TOC2"/>
         <w:rPr>
           <w:rFonts w:asciiTheme="minorHAnsi" w:eastAsiaTheme="minorEastAsia" w:hAnsiTheme="minorHAnsi"/>
+          <w:lang w:eastAsia="zh-CN"/>
         </w:rPr>
       </w:pPr>
-      <w:hyperlink w:anchor="_Toc28250935" w:history="1">
+      <w:hyperlink w:anchor="_Toc30592806" w:history="1">
         <w:r>
           <w:rPr>
             <w:rStyle w:val="Hyperlink"/>
@@ -620,6 +629,7 @@
         <w:r>
           <w:rPr>
             <w:rFonts w:asciiTheme="minorHAnsi" w:eastAsiaTheme="minorEastAsia" w:hAnsiTheme="minorHAnsi"/>
+            <w:lang w:eastAsia="zh-CN"/>
           </w:rPr>
           <w:tab/>
         </w:r>
@@ -645,7 +655,7 @@
           <w:rPr>
             <w:webHidden/>
           </w:rPr>
-          <w:instrText xml:space="preserve"> PAGEREF _Toc28250935 \h </w:instrText>
+          <w:instrText xml:space="preserve"> PAGEREF _Toc30592806 \h </w:instrText>
         </w:r>
         <w:r>
           <w:rPr>
@@ -677,9 +687,10 @@
         <w:pStyle w:val="TOC2"/>
         <w:rPr>
           <w:rFonts w:asciiTheme="minorHAnsi" w:eastAsiaTheme="minorEastAsia" w:hAnsiTheme="minorHAnsi"/>
+          <w:lang w:eastAsia="zh-CN"/>
         </w:rPr>
       </w:pPr>
-      <w:hyperlink w:anchor="_Toc28250936" w:history="1">
+      <w:hyperlink w:anchor="_Toc30592807" w:history="1">
         <w:r>
           <w:rPr>
             <w:rStyle w:val="Hyperlink"/>
@@ -689,6 +700,7 @@
         <w:r>
           <w:rPr>
             <w:rFonts w:asciiTheme="minorHAnsi" w:eastAsiaTheme="minorEastAsia" w:hAnsiTheme="minorHAnsi"/>
+            <w:lang w:eastAsia="zh-CN"/>
           </w:rPr>
           <w:tab/>
         </w:r>
@@ -714,7 +726,7 @@
           <w:rPr>
             <w:webHidden/>
           </w:rPr>
-          <w:instrText xml:space="preserve"> PAGEREF _Toc28250936 \h </w:instrText>
+          <w:instrText xml:space="preserve"> PAGEREF _Toc30592807 \h </w:instrText>
         </w:r>
         <w:r>
           <w:rPr>
@@ -746,9 +758,10 @@
         <w:pStyle w:val="TOC2"/>
         <w:rPr>
           <w:rFonts w:asciiTheme="minorHAnsi" w:eastAsiaTheme="minorEastAsia" w:hAnsiTheme="minorHAnsi"/>
+          <w:lang w:eastAsia="zh-CN"/>
         </w:rPr>
       </w:pPr>
-      <w:hyperlink w:anchor="_Toc28250937" w:history="1">
+      <w:hyperlink w:anchor="_Toc30592808" w:history="1">
         <w:r>
           <w:rPr>
             <w:rStyle w:val="Hyperlink"/>
@@ -758,6 +771,7 @@
         <w:r>
           <w:rPr>
             <w:rFonts w:asciiTheme="minorHAnsi" w:eastAsiaTheme="minorEastAsia" w:hAnsiTheme="minorHAnsi"/>
+            <w:lang w:eastAsia="zh-CN"/>
           </w:rPr>
           <w:tab/>
         </w:r>
@@ -783,7 +797,7 @@
           <w:rPr>
             <w:webHidden/>
           </w:rPr>
-          <w:instrText xml:space="preserve"> PAGEREF _Toc28250937 \h </w:instrText>
+          <w:instrText xml:space="preserve"> PAGEREF _Toc30592808 \h </w:instrText>
         </w:r>
         <w:r>
           <w:rPr>
@@ -815,9 +829,10 @@
         <w:pStyle w:val="TOC2"/>
         <w:rPr>
           <w:rFonts w:asciiTheme="minorHAnsi" w:eastAsiaTheme="minorEastAsia" w:hAnsiTheme="minorHAnsi"/>
+          <w:lang w:eastAsia="zh-CN"/>
         </w:rPr>
       </w:pPr>
-      <w:hyperlink w:anchor="_Toc28250938" w:history="1">
+      <w:hyperlink w:anchor="_Toc30592809" w:history="1">
         <w:r>
           <w:rPr>
             <w:rStyle w:val="Hyperlink"/>
@@ -827,6 +842,7 @@
         <w:r>
           <w:rPr>
             <w:rFonts w:asciiTheme="minorHAnsi" w:eastAsiaTheme="minorEastAsia" w:hAnsiTheme="minorHAnsi"/>
+            <w:lang w:eastAsia="zh-CN"/>
           </w:rPr>
           <w:tab/>
         </w:r>
@@ -834,7 +850,7 @@
           <w:rPr>
             <w:rStyle w:val="Hyperlink"/>
           </w:rPr>
-          <w:t>Step 3 – Confirmation</w:t>
+          <w:t>Step 4 – Checkboxes and Radio buttons changes</w:t>
         </w:r>
         <w:r>
           <w:rPr>
@@ -852,7 +868,7 @@
           <w:rPr>
             <w:webHidden/>
           </w:rPr>
-          <w:instrText xml:space="preserve"> PAGEREF _Toc28250938 \h </w:instrText>
+          <w:instrText xml:space="preserve"> PAGEREF _Toc30592809 \h </w:instrText>
         </w:r>
         <w:r>
           <w:rPr>
@@ -884,9 +900,10 @@
         <w:pStyle w:val="TOC2"/>
         <w:rPr>
           <w:rFonts w:asciiTheme="minorHAnsi" w:eastAsiaTheme="minorEastAsia" w:hAnsiTheme="minorHAnsi"/>
+          <w:lang w:eastAsia="zh-CN"/>
         </w:rPr>
       </w:pPr>
-      <w:hyperlink w:anchor="_Toc28250939" w:history="1">
+      <w:hyperlink w:anchor="_Toc30592810" w:history="1">
         <w:r>
           <w:rPr>
             <w:rStyle w:val="Hyperlink"/>
@@ -896,6 +913,7 @@
         <w:r>
           <w:rPr>
             <w:rFonts w:asciiTheme="minorHAnsi" w:eastAsiaTheme="minorEastAsia" w:hAnsiTheme="minorHAnsi"/>
+            <w:lang w:eastAsia="zh-CN"/>
           </w:rPr>
           <w:tab/>
         </w:r>
@@ -903,7 +921,7 @@
           <w:rPr>
             <w:rStyle w:val="Hyperlink"/>
           </w:rPr>
-          <w:t>Step 4 – Recompile</w:t>
+          <w:t>Step 3 – Confirmation</w:t>
         </w:r>
         <w:r>
           <w:rPr>
@@ -921,7 +939,7 @@
           <w:rPr>
             <w:webHidden/>
           </w:rPr>
-          <w:instrText xml:space="preserve"> PAGEREF _Toc28250939 \h </w:instrText>
+          <w:instrText xml:space="preserve"> PAGEREF _Toc30592810 \h </w:instrText>
         </w:r>
         <w:r>
           <w:rPr>
@@ -950,15 +968,87 @@
     </w:p>
     <w:p>
       <w:pPr>
+        <w:pStyle w:val="TOC2"/>
+        <w:rPr>
+          <w:rFonts w:asciiTheme="minorHAnsi" w:eastAsiaTheme="minorEastAsia" w:hAnsiTheme="minorHAnsi"/>
+          <w:lang w:eastAsia="zh-CN"/>
+        </w:rPr>
+      </w:pPr>
+      <w:hyperlink w:anchor="_Toc30592811" w:history="1">
+        <w:r>
+          <w:rPr>
+            <w:rStyle w:val="Hyperlink"/>
+          </w:rPr>
+          <w:t>4.6</w:t>
+        </w:r>
+        <w:r>
+          <w:rPr>
+            <w:rFonts w:asciiTheme="minorHAnsi" w:eastAsiaTheme="minorEastAsia" w:hAnsiTheme="minorHAnsi"/>
+            <w:lang w:eastAsia="zh-CN"/>
+          </w:rPr>
+          <w:tab/>
+        </w:r>
+        <w:r>
+          <w:rPr>
+            <w:rStyle w:val="Hyperlink"/>
+          </w:rPr>
+          <w:t>Step 4 – Recompile</w:t>
+        </w:r>
+        <w:r>
+          <w:rPr>
+            <w:webHidden/>
+          </w:rPr>
+          <w:tab/>
+        </w:r>
+        <w:r>
+          <w:rPr>
+            <w:webHidden/>
+          </w:rPr>
+          <w:fldChar w:fldCharType="begin"/>
+        </w:r>
+        <w:r>
+          <w:rPr>
+            <w:webHidden/>
+          </w:rPr>
+          <w:instrText xml:space="preserve"> PAGEREF _Toc30592811 \h </w:instrText>
+        </w:r>
+        <w:r>
+          <w:rPr>
+            <w:webHidden/>
+          </w:rPr>
+        </w:r>
+        <w:r>
+          <w:rPr>
+            <w:webHidden/>
+          </w:rPr>
+          <w:fldChar w:fldCharType="separate"/>
+        </w:r>
+        <w:r>
+          <w:rPr>
+            <w:webHidden/>
+          </w:rPr>
+          <w:t>14</w:t>
+        </w:r>
+        <w:r>
+          <w:rPr>
+            <w:webHidden/>
+          </w:rPr>
+          <w:fldChar w:fldCharType="end"/>
+        </w:r>
+      </w:hyperlink>
+    </w:p>
+    <w:p>
+      <w:pPr>
         <w:pStyle w:val="TOC1"/>
         <w:rPr>
           <w:rFonts w:asciiTheme="minorHAnsi" w:eastAsiaTheme="minorEastAsia" w:hAnsiTheme="minorHAnsi"/>
           <w:b w:val="0"/>
           <w:noProof/>
           <w:sz w:val="22"/>
+          <w:lang w:eastAsia="zh-CN"/>
         </w:rPr>
       </w:pPr>
-      <w:hyperlink w:anchor="_Toc28250940" w:history="1">
+      <w:hyperlink w:anchor="_Toc30592812" w:history="1">
         <w:r>
           <w:rPr>
             <w:rStyle w:val="Hyperlink"/>
@@ -972,6 +1062,7 @@
             <w:b w:val="0"/>
             <w:noProof/>
             <w:sz w:val="22"/>
+            <w:lang w:eastAsia="zh-CN"/>
           </w:rPr>
           <w:tab/>
         </w:r>
@@ -1001,91 +1092,7 @@
             <w:noProof/>
             <w:webHidden/>
           </w:rPr>
-          <w:instrText xml:space="preserve"> PAGEREF _Toc28250940 \h </w:instrText>
-        </w:r>
-        <w:r>
-          <w:rPr>
-            <w:noProof/>
-            <w:webHidden/>
-          </w:rPr>
-        </w:r>
-        <w:r>
-          <w:rPr>
-            <w:noProof/>
-            <w:webHidden/>
-          </w:rPr>
-          <w:fldChar w:fldCharType="separate"/>
-        </w:r>
-        <w:r>
-          <w:rPr>
-            <w:noProof/>
-            <w:webHidden/>
-          </w:rPr>
-          <w:t>14</w:t>
-        </w:r>
-        <w:r>
-          <w:rPr>
-            <w:noProof/>
-            <w:webHidden/>
-          </w:rPr>
-          <w:fldChar w:fldCharType="end"/>
-        </w:r>
-      </w:hyperlink>
-    </w:p>
-    <w:p>
-      <w:pPr>
-        <w:pStyle w:val="TOC1"/>
-        <w:rPr>
-          <w:rFonts w:asciiTheme="minorHAnsi" w:eastAsiaTheme="minorEastAsia" w:hAnsiTheme="minorHAnsi"/>
-          <w:b w:val="0"/>
-          <w:noProof/>
-          <w:sz w:val="22"/>
-        </w:rPr>
-      </w:pPr>
-      <w:hyperlink w:anchor="_Toc28250941" w:history="1">
-        <w:r>
-          <w:rPr>
-            <w:rStyle w:val="Hyperlink"/>
-            <w:noProof/>
-          </w:rPr>
-          <w:t>6.</w:t>
-        </w:r>
-        <w:r>
-          <w:rPr>
-            <w:rFonts w:asciiTheme="minorHAnsi" w:eastAsiaTheme="minorEastAsia" w:hAnsiTheme="minorHAnsi"/>
-            <w:b w:val="0"/>
-            <w:noProof/>
-            <w:sz w:val="22"/>
-          </w:rPr>
-          <w:tab/>
-        </w:r>
-        <w:r>
-          <w:rPr>
-            <w:rStyle w:val="Hyperlink"/>
-            <w:noProof/>
-          </w:rPr>
-          <w:t>Theme Color changes</w:t>
-        </w:r>
-        <w:r>
-          <w:rPr>
-            <w:noProof/>
-            <w:webHidden/>
-          </w:rPr>
-          <w:tab/>
-        </w:r>
-        <w:r>
-          <w:rPr>
-            <w:noProof/>
-            <w:webHidden/>
-          </w:rPr>
-          <w:fldChar w:fldCharType="begin"/>
-        </w:r>
-        <w:r>
-          <w:rPr>
-            <w:noProof/>
-            <w:webHidden/>
-          </w:rPr>
-          <w:instrText xml:space="preserve"> PAGEREF _Toc28250941 \h </w:instrText>
+          <w:instrText xml:space="preserve"> PAGEREF _Toc30592812 \h </w:instrText>
         </w:r>
         <w:r>
           <w:rPr>
@@ -1124,15 +1131,16 @@
           <w:b w:val="0"/>
           <w:noProof/>
           <w:sz w:val="22"/>
+          <w:lang w:eastAsia="zh-CN"/>
         </w:rPr>
       </w:pPr>
-      <w:hyperlink w:anchor="_Toc28250942" w:history="1">
+      <w:hyperlink w:anchor="_Toc30592813" w:history="1">
         <w:r>
           <w:rPr>
             <w:rStyle w:val="Hyperlink"/>
             <w:noProof/>
           </w:rPr>
-          <w:t>7.</w:t>
+          <w:t>6.</w:t>
         </w:r>
         <w:r>
           <w:rPr>
@@ -1140,6 +1148,7 @@
             <w:b w:val="0"/>
             <w:noProof/>
             <w:sz w:val="22"/>
+            <w:lang w:eastAsia="zh-CN"/>
           </w:rPr>
           <w:tab/>
         </w:r>
@@ -1148,7 +1157,7 @@
             <w:rStyle w:val="Hyperlink"/>
             <w:noProof/>
           </w:rPr>
-          <w:t>Compilation Troubleshooting</w:t>
+          <w:t>Theme Color changes</w:t>
         </w:r>
         <w:r>
           <w:rPr>
@@ -1169,7 +1178,7 @@
             <w:noProof/>
             <w:webHidden/>
           </w:rPr>
-          <w:instrText xml:space="preserve"> PAGEREF _Toc28250942 \h </w:instrText>
+          <w:instrText xml:space="preserve"> PAGEREF _Toc30592813 \h </w:instrText>
         </w:r>
         <w:r>
           <w:rPr>
@@ -1202,6 +1211,178 @@
     </w:p>
     <w:p>
       <w:pPr>
+        <w:pStyle w:val="TOC1"/>
+        <w:rPr>
+          <w:rFonts w:asciiTheme="minorHAnsi" w:eastAsiaTheme="minorEastAsia" w:hAnsiTheme="minorHAnsi"/>
+          <w:b w:val="0"/>
+          <w:noProof/>
+          <w:sz w:val="22"/>
+          <w:lang w:eastAsia="zh-CN"/>
+        </w:rPr>
+      </w:pPr>
+      <w:hyperlink w:anchor="_Toc30592814" w:history="1">
+        <w:r>
+          <w:rPr>
+            <w:rStyle w:val="Hyperlink"/>
+            <w:noProof/>
+          </w:rPr>
+          <w:t>7.</w:t>
+        </w:r>
+        <w:r>
+          <w:rPr>
+            <w:rFonts w:asciiTheme="minorHAnsi" w:eastAsiaTheme="minorEastAsia" w:hAnsiTheme="minorHAnsi"/>
+            <w:b w:val="0"/>
+            <w:noProof/>
+            <w:sz w:val="22"/>
+            <w:lang w:eastAsia="zh-CN"/>
+          </w:rPr>
+          <w:tab/>
+        </w:r>
+        <w:r>
+          <w:rPr>
+            <w:rStyle w:val="Hyperlink"/>
+            <w:noProof/>
+          </w:rPr>
+          <w:t>Checkboxes and Radio buttons changes</w:t>
+        </w:r>
+        <w:r>
+          <w:rPr>
+            <w:noProof/>
+            <w:webHidden/>
+          </w:rPr>
+          <w:tab/>
+        </w:r>
+        <w:r>
+          <w:rPr>
+            <w:noProof/>
+            <w:webHidden/>
+          </w:rPr>
+          <w:fldChar w:fldCharType="begin"/>
+        </w:r>
+        <w:r>
+          <w:rPr>
+            <w:noProof/>
+            <w:webHidden/>
+          </w:rPr>
+          <w:instrText xml:space="preserve"> PAGEREF _Toc30592814 \h </w:instrText>
+        </w:r>
+        <w:r>
+          <w:rPr>
+            <w:noProof/>
+            <w:webHidden/>
+          </w:rPr>
+        </w:r>
+        <w:r>
+          <w:rPr>
+            <w:noProof/>
+            <w:webHidden/>
+          </w:rPr>
+          <w:fldChar w:fldCharType="separate"/>
+        </w:r>
+        <w:r>
+          <w:rPr>
+            <w:noProof/>
+            <w:webHidden/>
+          </w:rPr>
+          <w:t>17</w:t>
+        </w:r>
+        <w:r>
+          <w:rPr>
+            <w:noProof/>
+            <w:webHidden/>
+          </w:rPr>
+          <w:fldChar w:fldCharType="end"/>
+        </w:r>
+      </w:hyperlink>
+    </w:p>
+    <w:p>
+      <w:pPr>
+        <w:pStyle w:val="TOC1"/>
+        <w:rPr>
+          <w:rFonts w:asciiTheme="minorHAnsi" w:eastAsiaTheme="minorEastAsia" w:hAnsiTheme="minorHAnsi"/>
+          <w:b w:val="0"/>
+          <w:noProof/>
+          <w:sz w:val="22"/>
+          <w:lang w:eastAsia="zh-CN"/>
+        </w:rPr>
+      </w:pPr>
+      <w:hyperlink w:anchor="_Toc30592815" w:history="1">
+        <w:r>
+          <w:rPr>
+            <w:rStyle w:val="Hyperlink"/>
+            <w:noProof/>
+          </w:rPr>
+          <w:t>8.</w:t>
+        </w:r>
+        <w:r>
+          <w:rPr>
+            <w:rFonts w:asciiTheme="minorHAnsi" w:eastAsiaTheme="minorEastAsia" w:hAnsiTheme="minorHAnsi"/>
+            <w:b w:val="0"/>
+            <w:noProof/>
+            <w:sz w:val="22"/>
+            <w:lang w:eastAsia="zh-CN"/>
+          </w:rPr>
+          <w:tab/>
+        </w:r>
+        <w:r>
+          <w:rPr>
+            <w:rStyle w:val="Hyperlink"/>
+            <w:noProof/>
+          </w:rPr>
+          <w:t>Compilation Troubleshooting</w:t>
+        </w:r>
+        <w:r>
+          <w:rPr>
+            <w:noProof/>
+            <w:webHidden/>
+          </w:rPr>
+          <w:tab/>
+        </w:r>
+        <w:r>
+          <w:rPr>
+            <w:noProof/>
+            <w:webHidden/>
+          </w:rPr>
+          <w:fldChar w:fldCharType="begin"/>
+        </w:r>
+        <w:r>
+          <w:rPr>
+            <w:noProof/>
+            <w:webHidden/>
+          </w:rPr>
+          <w:instrText xml:space="preserve"> PAGEREF _Toc30592815 \h </w:instrText>
+        </w:r>
+        <w:r>
+          <w:rPr>
+            <w:noProof/>
+            <w:webHidden/>
+          </w:rPr>
+        </w:r>
+        <w:r>
+          <w:rPr>
+            <w:noProof/>
+            <w:webHidden/>
+          </w:rPr>
+          <w:fldChar w:fldCharType="separate"/>
+        </w:r>
+        <w:r>
+          <w:rPr>
+            <w:noProof/>
+            <w:webHidden/>
+          </w:rPr>
+          <w:t>18</w:t>
+        </w:r>
+        <w:r>
+          <w:rPr>
+            <w:noProof/>
+            <w:webHidden/>
+          </w:rPr>
+          <w:fldChar w:fldCharType="end"/>
+        </w:r>
+      </w:hyperlink>
+    </w:p>
+    <w:p>
+      <w:pPr>
         <w:pStyle w:val="SAGEHeading1"/>
         <w:framePr w:wrap="around"/>
       </w:pPr>
@@ -1209,16 +1390,16 @@
         <w:lastRenderedPageBreak/>
         <w:fldChar w:fldCharType="end"/>
       </w:r>
-      <w:bookmarkStart w:id="1" w:name="_Toc440376140"/>
-      <w:bookmarkStart w:id="2" w:name="_Toc28250930"/>
+      <w:bookmarkStart w:id="0" w:name="_Toc440376140"/>
+      <w:bookmarkStart w:id="1" w:name="_Toc30592801"/>
       <w:r>
         <w:t>O</w:t>
       </w:r>
       <w:r>
         <w:t>verview</w:t>
       </w:r>
+      <w:bookmarkEnd w:id="0"/>
       <w:bookmarkEnd w:id="1"/>
-      <w:bookmarkEnd w:id="2"/>
       <w:r>
         <w:fldChar w:fldCharType="begin"/>
       </w:r>
@@ -1408,12 +1589,12 @@
       <w:pPr>
         <w:pStyle w:val="SAGEHeading2"/>
       </w:pPr>
-      <w:bookmarkStart w:id="3" w:name="_Toc28250931"/>
+      <w:bookmarkStart w:id="2" w:name="_Toc30592802"/>
       <w:r>
         <w:lastRenderedPageBreak/>
         <w:t>Required Version of Sage 300</w:t>
       </w:r>
-      <w:bookmarkEnd w:id="3"/>
+      <w:bookmarkEnd w:id="2"/>
     </w:p>
     <w:p>
       <w:pPr>
@@ -1479,7 +1660,7 @@
         <w:pStyle w:val="SAGEHeading1"/>
         <w:framePr w:wrap="around"/>
       </w:pPr>
-      <w:bookmarkStart w:id="4" w:name="_Toc28250932"/>
+      <w:bookmarkStart w:id="3" w:name="_Toc30592803"/>
       <w:r>
         <w:lastRenderedPageBreak/>
         <w:t>Install</w:t>
@@ -1499,7 +1680,7 @@
       <w:r>
         <w:t>Wizard</w:t>
       </w:r>
-      <w:bookmarkEnd w:id="4"/>
+      <w:bookmarkEnd w:id="3"/>
     </w:p>
     <w:p>
       <w:pPr>
@@ -1657,8 +1838,8 @@
           <w:numId w:val="35"/>
         </w:numPr>
       </w:pPr>
-      <w:bookmarkStart w:id="5" w:name="_Toc453606102"/>
-      <w:bookmarkStart w:id="6" w:name="_Toc28250933"/>
+      <w:bookmarkStart w:id="4" w:name="_Toc453606102"/>
+      <w:bookmarkStart w:id="5" w:name="_Toc30592804"/>
       <w:r>
         <w:lastRenderedPageBreak/>
         <w:t>Accessing</w:t>
@@ -1681,8 +1862,8 @@
       <w:r>
         <w:t>Upgrade Wizard</w:t>
       </w:r>
+      <w:bookmarkEnd w:id="4"/>
       <w:bookmarkEnd w:id="5"/>
-      <w:bookmarkEnd w:id="6"/>
     </w:p>
     <w:p>
       <w:pPr>
@@ -1856,8 +2037,8 @@
           <w:numId w:val="35"/>
         </w:numPr>
       </w:pPr>
-      <w:bookmarkStart w:id="7" w:name="_Toc440882986"/>
-      <w:bookmarkStart w:id="8" w:name="_Toc28250934"/>
+      <w:bookmarkStart w:id="6" w:name="_Toc440882986"/>
+      <w:bookmarkStart w:id="7" w:name="_Toc30592805"/>
       <w:r>
         <w:lastRenderedPageBreak/>
         <w:t xml:space="preserve">Using </w:t>
@@ -1868,8 +2049,8 @@
       <w:r>
         <w:t>Sage 300 Upgrade Wizard</w:t>
       </w:r>
+      <w:bookmarkEnd w:id="6"/>
       <w:bookmarkEnd w:id="7"/>
-      <w:bookmarkEnd w:id="8"/>
     </w:p>
     <w:p>
       <w:pPr>
@@ -1880,7 +2061,7 @@
           <w:noProof/>
         </w:rPr>
         <w:drawing>
-          <wp:inline distT="0" distB="0" distL="0" distR="0" wp14:anchorId="4FBE65AB" wp14:editId="2DC306DA">
+          <wp:inline distT="0" distB="0" distL="0" distR="0" wp14:anchorId="67719E51" wp14:editId="0B6D4235">
             <wp:extent cx="5853430" cy="5128260"/>
             <wp:effectExtent l="0" t="0" r="0" b="0"/>
             <wp:docPr id="1" name="Picture 1"/>
@@ -2004,12 +2185,12 @@
         </w:numPr>
         <w:ind w:left="734" w:hanging="734"/>
       </w:pPr>
-      <w:bookmarkStart w:id="9" w:name="_Toc28250935"/>
+      <w:bookmarkStart w:id="8" w:name="_Toc30592806"/>
       <w:r>
         <w:lastRenderedPageBreak/>
         <w:t>Step 1 – Synchronize Kendo Files</w:t>
       </w:r>
-      <w:bookmarkEnd w:id="9"/>
+      <w:bookmarkEnd w:id="8"/>
     </w:p>
     <w:p>
       <w:pPr>
@@ -2138,7 +2319,7 @@
         </w:numPr>
         <w:ind w:left="734" w:hanging="734"/>
       </w:pPr>
-      <w:bookmarkStart w:id="10" w:name="_Toc28250936"/>
+      <w:bookmarkStart w:id="9" w:name="_Toc30592807"/>
       <w:r>
         <w:lastRenderedPageBreak/>
         <w:t xml:space="preserve">Step </w:t>
@@ -2149,7 +2330,7 @@
       <w:r>
         <w:t xml:space="preserve"> – Synchronize Web Files</w:t>
       </w:r>
-      <w:bookmarkEnd w:id="10"/>
+      <w:bookmarkEnd w:id="9"/>
     </w:p>
     <w:p>
       <w:pPr>
@@ -2299,13 +2480,13 @@
         </w:numPr>
         <w:ind w:left="734" w:hanging="734"/>
       </w:pPr>
-      <w:bookmarkStart w:id="11" w:name="_Hlk27142894"/>
-      <w:bookmarkStart w:id="12" w:name="_Toc28250937"/>
+      <w:bookmarkStart w:id="10" w:name="_Hlk27142894"/>
+      <w:bookmarkStart w:id="11" w:name="_Toc30592808"/>
       <w:r>
         <w:lastRenderedPageBreak/>
         <w:t>Step 3 – Theme color changes</w:t>
       </w:r>
-      <w:bookmarkEnd w:id="12"/>
+      <w:bookmarkEnd w:id="11"/>
     </w:p>
     <w:p>
       <w:pPr>
@@ -2431,34 +2612,6 @@
     </w:p>
     <w:p>
       <w:pPr>
-        <w:spacing w:after="200" w:line="0" w:lineRule="auto"/>
-        <w:rPr>
-          <w:lang w:val="en-US"/>
-        </w:rPr>
-      </w:pPr>
-      <w:r>
-        <w:br w:type="page"/>
-      </w:r>
-    </w:p>
-    <w:bookmarkEnd w:id="11"/>
-    <w:p>
-      <w:pPr>
-        <w:spacing w:after="200" w:line="0" w:lineRule="auto"/>
-        <w:rPr>
-          <w:lang w:val="en-US"/>
-        </w:rPr>
-      </w:pPr>
-    </w:p>
-    <w:p>
-      <w:pPr>
-        <w:spacing w:after="200" w:line="0" w:lineRule="auto"/>
-        <w:rPr>
-          <w:lang w:val="en-US"/>
-        </w:rPr>
-      </w:pPr>
-    </w:p>
-    <w:p>
-      <w:pPr>
         <w:pStyle w:val="SAGEHeading2"/>
         <w:numPr>
           <w:ilvl w:val="1"/>
@@ -2466,25 +2619,27 @@
         </w:numPr>
         <w:ind w:left="734" w:hanging="734"/>
       </w:pPr>
-      <w:bookmarkStart w:id="13" w:name="_Toc28250938"/>
-      <w:r>
+      <w:r>
+        <w:br w:type="page"/>
+      </w:r>
+      <w:bookmarkStart w:id="12" w:name="_Toc30592809"/>
+      <w:r>
+        <w:lastRenderedPageBreak/>
         <w:t xml:space="preserve">Step </w:t>
       </w:r>
       <w:r>
-        <w:t>3</w:t>
+        <w:t>4</w:t>
       </w:r>
       <w:r>
         <w:t xml:space="preserve"> – </w:t>
       </w:r>
       <w:r>
-        <w:t>Confirmation</w:t>
-      </w:r>
-      <w:bookmarkEnd w:id="13"/>
-    </w:p>
-    <w:p>
-      <w:pPr>
-        <w:pStyle w:val="SAGEBodyText"/>
-      </w:pPr>
+        <w:t>Checkboxes and Radio buttons</w:t>
+      </w:r>
+      <w:r>
+        <w:t xml:space="preserve"> changes</w:t>
+      </w:r>
+      <w:bookmarkEnd w:id="12"/>
     </w:p>
     <w:p>
       <w:pPr>
@@ -2495,10 +2650,10 @@
           <w:noProof/>
         </w:rPr>
         <w:drawing>
-          <wp:inline distT="0" distB="0" distL="0" distR="0" wp14:anchorId="3F6EB73C" wp14:editId="43381FC9">
+          <wp:inline distT="0" distB="0" distL="0" distR="0" wp14:anchorId="756BD991" wp14:editId="0A440C0A">
             <wp:extent cx="5853430" cy="5128260"/>
             <wp:effectExtent l="0" t="0" r="0" b="0"/>
-            <wp:docPr id="9" name="Picture 9"/>
+            <wp:docPr id="12" name="Picture 12"/>
             <wp:cNvGraphicFramePr>
               <a:graphicFrameLocks xmlns:a="http://schemas.openxmlformats.org/drawingml/2006/main" noChangeAspect="1"/>
             </wp:cNvGraphicFramePr>
@@ -2540,9 +2695,74 @@
       <w:pPr>
         <w:pStyle w:val="SAGEBodyText"/>
       </w:pPr>
-      <w:r>
-        <w:t>The solution and projects are ready to be upgraded.</w:t>
-      </w:r>
+    </w:p>
+    <w:p>
+      <w:pPr>
+        <w:pStyle w:val="SAGEBodyText"/>
+      </w:pPr>
+    </w:p>
+    <w:p>
+      <w:pPr>
+        <w:pStyle w:val="SAGEBodyText"/>
+      </w:pPr>
+      <w:r>
+        <w:t xml:space="preserve">This is simply an informational step. </w:t>
+      </w:r>
+      <w:r>
+        <w:rPr>
+          <w:color w:val="FD34A9" w:themeColor="accent1" w:themeTint="99"/>
+        </w:rPr>
+        <w:t xml:space="preserve">See Section </w:t>
+      </w:r>
+      <w:r>
+        <w:rPr>
+          <w:color w:val="FD34A9" w:themeColor="accent1" w:themeTint="99"/>
+        </w:rPr>
+        <w:t>7</w:t>
+      </w:r>
+      <w:r>
+        <w:rPr>
+          <w:color w:val="FD34A9" w:themeColor="accent1" w:themeTint="99"/>
+        </w:rPr>
+        <w:t xml:space="preserve"> –</w:t>
+      </w:r>
+      <w:r>
+        <w:rPr>
+          <w:color w:val="FD34A9" w:themeColor="accent1" w:themeTint="99"/>
+        </w:rPr>
+        <w:t>Checkboxes and Radio buttons changes</w:t>
+      </w:r>
+      <w:r>
+        <w:rPr>
+          <w:color w:val="FD34A9" w:themeColor="accent1" w:themeTint="99"/>
+        </w:rPr>
+        <w:t xml:space="preserve"> </w:t>
+      </w:r>
+      <w:r>
+        <w:rPr>
+          <w:color w:val="FD34A9" w:themeColor="accent1" w:themeTint="99"/>
+        </w:rPr>
+        <w:t xml:space="preserve">for </w:t>
+      </w:r>
+      <w:r>
+        <w:rPr>
+          <w:color w:val="FD34A9" w:themeColor="accent1" w:themeTint="99"/>
+        </w:rPr>
+        <w:t>more</w:t>
+      </w:r>
+      <w:bookmarkStart w:id="13" w:name="_GoBack"/>
+      <w:bookmarkEnd w:id="13"/>
+      <w:r>
+        <w:rPr>
+          <w:color w:val="FD34A9" w:themeColor="accent1" w:themeTint="99"/>
+        </w:rPr>
+        <w:t xml:space="preserve"> details on the manual modifications required.</w:t>
+      </w:r>
+    </w:p>
+    <w:p>
+      <w:pPr>
+        <w:pStyle w:val="SAGEBodyText"/>
+      </w:pPr>
     </w:p>
     <w:p>
       <w:pPr>
@@ -2555,10 +2775,10 @@
         <w:rPr>
           <w:rStyle w:val="SAGETextUI"/>
         </w:rPr>
-        <w:t>Upgrade</w:t>
-      </w:r>
-      <w:r>
-        <w:t xml:space="preserve"> to upgrade the solution and projects or </w:t>
+        <w:t>Next</w:t>
+      </w:r>
+      <w:r>
+        <w:t xml:space="preserve"> to proceed or </w:t>
       </w:r>
       <w:r>
         <w:rPr>
@@ -2569,23 +2789,49 @@
       <w:r>
         <w:t xml:space="preserve"> to go back to the previous step.</w:t>
       </w:r>
-      <w:r>
-        <w:t xml:space="preserve"> </w:t>
-      </w:r>
     </w:p>
     <w:p>
       <w:pPr>
+        <w:pStyle w:val="SAGEBodyText"/>
+      </w:pPr>
+    </w:p>
+    <w:p>
+      <w:pPr>
+        <w:pStyle w:val="SAGEBodyText"/>
+      </w:pPr>
+    </w:p>
+    <w:p>
+      <w:pPr>
         <w:spacing w:after="200" w:line="0" w:lineRule="auto"/>
         <w:rPr>
-          <w:b/>
-          <w:color w:val="2E3456"/>
-          <w:sz w:val="30"/>
           <w:lang w:val="en-US"/>
         </w:rPr>
       </w:pPr>
-      <w:r>
-        <w:br w:type="page"/>
-      </w:r>
+    </w:p>
+    <w:p>
+      <w:pPr>
+        <w:spacing w:after="200" w:line="0" w:lineRule="auto"/>
+        <w:rPr>
+          <w:lang w:val="en-US"/>
+        </w:rPr>
+      </w:pPr>
+    </w:p>
+    <w:bookmarkEnd w:id="10"/>
+    <w:p>
+      <w:pPr>
+        <w:spacing w:after="200" w:line="0" w:lineRule="auto"/>
+        <w:rPr>
+          <w:lang w:val="en-US"/>
+        </w:rPr>
+      </w:pPr>
+    </w:p>
+    <w:p>
+      <w:pPr>
+        <w:spacing w:after="200" w:line="0" w:lineRule="auto"/>
+        <w:rPr>
+          <w:lang w:val="en-US"/>
+        </w:rPr>
+      </w:pPr>
     </w:p>
     <w:p>
       <w:pPr>
@@ -2596,16 +2842,19 @@
         </w:numPr>
         <w:ind w:left="734" w:hanging="734"/>
       </w:pPr>
-      <w:bookmarkStart w:id="14" w:name="_Toc28250939"/>
+      <w:bookmarkStart w:id="14" w:name="_Toc30592810"/>
       <w:r>
         <w:lastRenderedPageBreak/>
         <w:t xml:space="preserve">Step </w:t>
       </w:r>
       <w:r>
-        <w:t>4</w:t>
-      </w:r>
-      <w:r>
-        <w:t xml:space="preserve"> – Recompile</w:t>
+        <w:t>5</w:t>
+      </w:r>
+      <w:r>
+        <w:t xml:space="preserve"> – </w:t>
+      </w:r>
+      <w:r>
+        <w:t>Confirmation</w:t>
       </w:r>
       <w:bookmarkEnd w:id="14"/>
     </w:p>
@@ -2623,10 +2872,10 @@
           <w:noProof/>
         </w:rPr>
         <w:drawing>
-          <wp:inline distT="0" distB="0" distL="0" distR="0" wp14:anchorId="6E74622D" wp14:editId="2E5D4501">
+          <wp:inline distT="0" distB="0" distL="0" distR="0" wp14:anchorId="5CCAD786" wp14:editId="36C20282">
             <wp:extent cx="5853430" cy="5128260"/>
             <wp:effectExtent l="0" t="0" r="0" b="0"/>
-            <wp:docPr id="27" name="Picture 27"/>
+            <wp:docPr id="23" name="Picture 23"/>
             <wp:cNvGraphicFramePr>
               <a:graphicFrameLocks xmlns:a="http://schemas.openxmlformats.org/drawingml/2006/main" noChangeAspect="1"/>
             </wp:cNvGraphicFramePr>
@@ -2669,6 +2918,134 @@
         <w:pStyle w:val="SAGEBodyText"/>
       </w:pPr>
       <w:r>
+        <w:t>The solution and projects are ready to be upgraded.</w:t>
+      </w:r>
+    </w:p>
+    <w:p>
+      <w:pPr>
+        <w:pStyle w:val="SAGEBodyText"/>
+      </w:pPr>
+      <w:r>
+        <w:t xml:space="preserve">Click </w:t>
+      </w:r>
+      <w:r>
+        <w:rPr>
+          <w:rStyle w:val="SAGETextUI"/>
+        </w:rPr>
+        <w:t>Upgrade</w:t>
+      </w:r>
+      <w:r>
+        <w:t xml:space="preserve"> to upgrade the solution and projects or </w:t>
+      </w:r>
+      <w:r>
+        <w:rPr>
+          <w:rStyle w:val="SAGETextUI"/>
+        </w:rPr>
+        <w:t>Back</w:t>
+      </w:r>
+      <w:r>
+        <w:t xml:space="preserve"> to go back to the previous step.</w:t>
+      </w:r>
+      <w:r>
+        <w:t xml:space="preserve"> </w:t>
+      </w:r>
+    </w:p>
+    <w:p>
+      <w:pPr>
+        <w:spacing w:after="200" w:line="0" w:lineRule="auto"/>
+        <w:rPr>
+          <w:b/>
+          <w:color w:val="2E3456"/>
+          <w:sz w:val="30"/>
+          <w:lang w:val="en-US"/>
+        </w:rPr>
+      </w:pPr>
+      <w:r>
+        <w:br w:type="page"/>
+      </w:r>
+    </w:p>
+    <w:p>
+      <w:pPr>
+        <w:pStyle w:val="SAGEHeading2"/>
+        <w:numPr>
+          <w:ilvl w:val="1"/>
+          <w:numId w:val="35"/>
+        </w:numPr>
+        <w:ind w:left="734" w:hanging="734"/>
+      </w:pPr>
+      <w:bookmarkStart w:id="15" w:name="_Toc30592811"/>
+      <w:r>
+        <w:lastRenderedPageBreak/>
+        <w:t xml:space="preserve">Step </w:t>
+      </w:r>
+      <w:r>
+        <w:t>6</w:t>
+      </w:r>
+      <w:r>
+        <w:t xml:space="preserve"> – Recompile</w:t>
+      </w:r>
+      <w:bookmarkEnd w:id="15"/>
+    </w:p>
+    <w:p>
+      <w:pPr>
+        <w:pStyle w:val="SAGEBodyText"/>
+      </w:pPr>
+    </w:p>
+    <w:p>
+      <w:pPr>
+        <w:pStyle w:val="SAGEBodyText"/>
+      </w:pPr>
+      <w:r>
+        <w:rPr>
+          <w:noProof/>
+        </w:rPr>
+        <w:drawing>
+          <wp:inline distT="0" distB="0" distL="0" distR="0" wp14:anchorId="145B8F5A" wp14:editId="5BA8DA0A">
+            <wp:extent cx="5853430" cy="5128260"/>
+            <wp:effectExtent l="0" t="0" r="0" b="0"/>
+            <wp:docPr id="24" name="Picture 24"/>
+            <wp:cNvGraphicFramePr>
+              <a:graphicFrameLocks xmlns:a="http://schemas.openxmlformats.org/drawingml/2006/main" noChangeAspect="1"/>
+            </wp:cNvGraphicFramePr>
+            <a:graphic xmlns:a="http://schemas.openxmlformats.org/drawingml/2006/main">
+              <a:graphicData uri="http://schemas.openxmlformats.org/drawingml/2006/picture">
+                <pic:pic xmlns:pic="http://schemas.openxmlformats.org/drawingml/2006/picture">
+                  <pic:nvPicPr>
+                    <pic:cNvPr id="1" name=""/>
+                    <pic:cNvPicPr/>
+                  </pic:nvPicPr>
+                  <pic:blipFill>
+                    <a:blip r:embed="rId17"/>
+                    <a:stretch>
+                      <a:fillRect/>
+                    </a:stretch>
+                  </pic:blipFill>
+                  <pic:spPr>
+                    <a:xfrm>
+                      <a:off x="0" y="0"/>
+                      <a:ext cx="5853430" cy="5128260"/>
+                    </a:xfrm>
+                    <a:prstGeom prst="rect">
+                      <a:avLst/>
+                    </a:prstGeom>
+                  </pic:spPr>
+                </pic:pic>
+              </a:graphicData>
+            </a:graphic>
+          </wp:inline>
+        </w:drawing>
+      </w:r>
+    </w:p>
+    <w:p>
+      <w:pPr>
+        <w:pStyle w:val="SAGEBodyText"/>
+      </w:pPr>
+    </w:p>
+    <w:p>
+      <w:pPr>
+        <w:pStyle w:val="SAGEBodyText"/>
+      </w:pPr>
+      <w:r>
         <w:t xml:space="preserve">Click </w:t>
       </w:r>
       <w:r>
@@ -2787,12 +3164,12 @@
         <w:pStyle w:val="SAGEHeading1"/>
         <w:framePr w:wrap="around"/>
       </w:pPr>
-      <w:bookmarkStart w:id="15" w:name="_Toc28250940"/>
+      <w:bookmarkStart w:id="16" w:name="_Toc30592812"/>
       <w:r>
         <w:lastRenderedPageBreak/>
         <w:t>Upgrade Log</w:t>
       </w:r>
-      <w:bookmarkEnd w:id="15"/>
+      <w:bookmarkEnd w:id="16"/>
     </w:p>
     <w:p>
       <w:pPr>
@@ -2839,7 +3216,7 @@
                     <pic:cNvPicPr/>
                   </pic:nvPicPr>
                   <pic:blipFill>
-                    <a:blip r:embed="rId17"/>
+                    <a:blip r:embed="rId18"/>
                     <a:stretch>
                       <a:fillRect/>
                     </a:stretch>
@@ -2877,14 +3254,15 @@
         <w:pStyle w:val="SAGEHeading1"/>
         <w:framePr w:wrap="around"/>
       </w:pPr>
-      <w:bookmarkStart w:id="16" w:name="_Toc17880102"/>
-      <w:bookmarkStart w:id="17" w:name="_Toc28250941"/>
+      <w:bookmarkStart w:id="17" w:name="_Hlk30591717"/>
+      <w:bookmarkStart w:id="18" w:name="_Toc17880102"/>
+      <w:bookmarkStart w:id="19" w:name="_Toc30592813"/>
       <w:r>
         <w:lastRenderedPageBreak/>
         <w:t>Theme Color changes</w:t>
       </w:r>
-      <w:bookmarkEnd w:id="16"/>
-      <w:bookmarkEnd w:id="17"/>
+      <w:bookmarkEnd w:id="18"/>
+      <w:bookmarkEnd w:id="19"/>
     </w:p>
     <w:p>
       <w:pPr>
@@ -2935,13 +3313,8 @@
       <w:r>
         <w:t xml:space="preserve">customized </w:t>
       </w:r>
-      <w:proofErr w:type="spellStart"/>
-      <w:r>
-        <w:t>kendoWindow</w:t>
-      </w:r>
-      <w:proofErr w:type="spellEnd"/>
-      <w:r>
-        <w:t xml:space="preserve"> </w:t>
+      <w:r>
+        <w:t xml:space="preserve">kendoWindow </w:t>
       </w:r>
       <w:r>
         <w:t>defined</w:t>
@@ -2997,15 +3370,7 @@
         <w:t xml:space="preserve">open </w:t>
       </w:r>
       <w:r>
-        <w:t xml:space="preserve">method to set the background color of the title of the popup window when the </w:t>
-      </w:r>
-      <w:proofErr w:type="spellStart"/>
-      <w:r>
-        <w:t>kendoWindow</w:t>
-      </w:r>
-      <w:proofErr w:type="spellEnd"/>
-      <w:r>
-        <w:t xml:space="preserve"> is opened</w:t>
+        <w:t>method to set the background color of the title of the popup window when the kendoWindow is opened</w:t>
       </w:r>
       <w:r>
         <w:t xml:space="preserve"> (see example). </w:t>
@@ -3021,15 +3386,7 @@
         <w:t xml:space="preserve">If the open function already declared, please add </w:t>
       </w:r>
       <w:r>
-        <w:t xml:space="preserve">the </w:t>
-      </w:r>
-      <w:proofErr w:type="spellStart"/>
-      <w:r>
-        <w:t>setBackgroundColor</w:t>
-      </w:r>
-      <w:proofErr w:type="spellEnd"/>
-      <w:r>
-        <w:t xml:space="preserve"> function to it.</w:t>
+        <w:t>the setBackgroundColor function to it.</w:t>
       </w:r>
     </w:p>
     <w:p>
@@ -3094,7 +3451,7 @@
                     <pic:cNvPicPr/>
                   </pic:nvPicPr>
                   <pic:blipFill>
-                    <a:blip r:embed="rId18"/>
+                    <a:blip r:embed="rId19"/>
                     <a:stretch>
                       <a:fillRect/>
                     </a:stretch>
@@ -3167,7 +3524,7 @@
                     <pic:cNvPicPr/>
                   </pic:nvPicPr>
                   <pic:blipFill>
-                    <a:blip r:embed="rId19"/>
+                    <a:blip r:embed="rId20"/>
                     <a:stretch>
                       <a:fillRect/>
                     </a:stretch>
@@ -3188,18 +3545,258 @@
         </w:drawing>
       </w:r>
     </w:p>
-    <w:p/>
+    <w:bookmarkEnd w:id="17"/>
+    <w:p>
+      <w:pPr>
+        <w:spacing w:after="200" w:line="0" w:lineRule="auto"/>
+      </w:pPr>
+      <w:r>
+        <w:br w:type="page"/>
+      </w:r>
+    </w:p>
     <w:p>
       <w:pPr>
         <w:pStyle w:val="SAGEHeading1"/>
         <w:framePr w:wrap="around"/>
       </w:pPr>
-      <w:bookmarkStart w:id="18" w:name="_Toc28250942"/>
+      <w:bookmarkStart w:id="20" w:name="_Toc30592814"/>
+      <w:r>
+        <w:lastRenderedPageBreak/>
+        <w:t>Checkboxes and Radio buttons changes</w:t>
+      </w:r>
+      <w:bookmarkEnd w:id="20"/>
+    </w:p>
+    <w:p>
+      <w:pPr>
+        <w:pStyle w:val="SAGEHeading1Follow"/>
+        <w:framePr w:wrap="around"/>
+      </w:pPr>
+    </w:p>
+    <w:p>
+      <w:pPr>
+        <w:pStyle w:val="SAGEBodyText"/>
+        <w:framePr w:w="9123" w:h="2183" w:hRule="exact" w:wrap="around" w:vAnchor="page" w:hAnchor="margin" w:y="653" w:anchorLock="1"/>
+        <w:ind w:left="1440"/>
+      </w:pPr>
+    </w:p>
+    <w:p>
+      <w:pPr>
+        <w:pStyle w:val="SAGEHeading1Follow"/>
+        <w:framePr w:wrap="around"/>
+      </w:pPr>
+    </w:p>
+    <w:p>
+      <w:pPr>
+        <w:pStyle w:val="SAGEBodyText"/>
+        <w:numPr>
+          <w:ilvl w:val="0"/>
+          <w:numId w:val="38"/>
+        </w:numPr>
+        <w:spacing w:line="360" w:lineRule="auto"/>
+        <w:rPr>
+          <w:b/>
+        </w:rPr>
+      </w:pPr>
+      <w:r>
+        <w:rPr>
+          <w:b/>
+        </w:rPr>
+        <w:t>File</w:t>
+      </w:r>
+      <w:r>
+        <w:rPr>
+          <w:b/>
+        </w:rPr>
+        <w:t>s</w:t>
+      </w:r>
+      <w:r>
+        <w:rPr>
+          <w:b/>
+        </w:rPr>
+        <w:t xml:space="preserve"> affected</w:t>
+      </w:r>
+    </w:p>
+    <w:p>
+      <w:pPr>
+        <w:pStyle w:val="SAGEBodyText"/>
+        <w:spacing w:line="360" w:lineRule="auto"/>
+        <w:ind w:left="576" w:firstLine="144"/>
+      </w:pPr>
+      <w:r>
+        <w:t xml:space="preserve">All the </w:t>
+      </w:r>
+      <w:r>
+        <w:t>cshtml</w:t>
+      </w:r>
+      <w:r>
+        <w:t xml:space="preserve"> files that have customized </w:t>
+      </w:r>
+      <w:r>
+        <w:t>checkboxes or radio buttons</w:t>
+      </w:r>
+      <w:r>
+        <w:t xml:space="preserve"> defined.</w:t>
+      </w:r>
+    </w:p>
+    <w:p>
+      <w:pPr>
+        <w:pStyle w:val="SAGEBodyText"/>
+        <w:numPr>
+          <w:ilvl w:val="0"/>
+          <w:numId w:val="38"/>
+        </w:numPr>
+        <w:spacing w:line="360" w:lineRule="auto"/>
+      </w:pPr>
+      <w:r>
+        <w:rPr>
+          <w:b/>
+        </w:rPr>
+        <w:t>Description</w:t>
+      </w:r>
+      <w:r>
+        <w:tab/>
+      </w:r>
+      <w:r>
+        <w:tab/>
+      </w:r>
+      <w:r>
+        <w:tab/>
+      </w:r>
+      <w:r>
+        <w:tab/>
+      </w:r>
+    </w:p>
+    <w:p>
+      <w:pPr>
+        <w:pStyle w:val="SAGEBodyText"/>
+        <w:spacing w:line="360" w:lineRule="auto"/>
+        <w:ind w:left="720"/>
+      </w:pPr>
+      <w:r>
+        <w:t>To have the new visual update, please u</w:t>
+      </w:r>
+      <w:r>
+        <w:t xml:space="preserve">se the HTML helpers to create </w:t>
+      </w:r>
+      <w:r>
+        <w:t>elements</w:t>
+      </w:r>
+      <w:r>
+        <w:t>. An example is shown as below.</w:t>
+      </w:r>
+    </w:p>
+    <w:p>
+      <w:pPr>
+        <w:pStyle w:val="SAGEBodyText"/>
+        <w:numPr>
+          <w:ilvl w:val="0"/>
+          <w:numId w:val="38"/>
+        </w:numPr>
+        <w:spacing w:line="360" w:lineRule="auto"/>
+        <w:rPr>
+          <w:b/>
+        </w:rPr>
+      </w:pPr>
+      <w:r>
+        <w:rPr>
+          <w:b/>
+        </w:rPr>
+        <w:t>Example:</w:t>
+      </w:r>
+    </w:p>
+    <w:p>
+      <w:pPr>
+        <w:pStyle w:val="SAGEBodyText"/>
+        <w:spacing w:line="360" w:lineRule="auto"/>
+        <w:rPr>
+          <w:b/>
+        </w:rPr>
+      </w:pPr>
+      <w:r>
+        <w:rPr>
+          <w:noProof/>
+        </w:rPr>
+        <w:drawing>
+          <wp:inline distT="0" distB="0" distL="0" distR="0" wp14:anchorId="642E10BB" wp14:editId="1C53898A">
+            <wp:extent cx="5853430" cy="152400"/>
+            <wp:effectExtent l="0" t="0" r="0" b="0"/>
+            <wp:docPr id="22" name="Picture 22"/>
+            <wp:cNvGraphicFramePr>
+              <a:graphicFrameLocks xmlns:a="http://schemas.openxmlformats.org/drawingml/2006/main" noChangeAspect="1"/>
+            </wp:cNvGraphicFramePr>
+            <a:graphic xmlns:a="http://schemas.openxmlformats.org/drawingml/2006/main">
+              <a:graphicData uri="http://schemas.openxmlformats.org/drawingml/2006/picture">
+                <pic:pic xmlns:pic="http://schemas.openxmlformats.org/drawingml/2006/picture">
+                  <pic:nvPicPr>
+                    <pic:cNvPr id="1" name=""/>
+                    <pic:cNvPicPr/>
+                  </pic:nvPicPr>
+                  <pic:blipFill>
+                    <a:blip r:embed="rId21"/>
+                    <a:stretch>
+                      <a:fillRect/>
+                    </a:stretch>
+                  </pic:blipFill>
+                  <pic:spPr>
+                    <a:xfrm>
+                      <a:off x="0" y="0"/>
+                      <a:ext cx="5853430" cy="152400"/>
+                    </a:xfrm>
+                    <a:prstGeom prst="rect">
+                      <a:avLst/>
+                    </a:prstGeom>
+                  </pic:spPr>
+                </pic:pic>
+              </a:graphicData>
+            </a:graphic>
+          </wp:inline>
+        </w:drawing>
+      </w:r>
+    </w:p>
+    <w:p>
+      <w:pPr>
+        <w:pStyle w:val="SAGEBodyText"/>
+        <w:spacing w:line="360" w:lineRule="auto"/>
+        <w:rPr>
+          <w:b/>
+        </w:rPr>
+      </w:pPr>
+    </w:p>
+    <w:p>
+      <w:pPr>
+        <w:pStyle w:val="SAGEAdmonitionNote"/>
+        <w:ind w:left="0"/>
+      </w:pPr>
+      <w:r>
+        <w:rPr>
+          <w:b/>
+        </w:rPr>
+        <w:t>Note:</w:t>
+      </w:r>
+      <w:r>
+        <w:t xml:space="preserve"> Please find more examples from the sample solutions.</w:t>
+      </w:r>
+    </w:p>
+    <w:p>
+      <w:pPr>
+        <w:pStyle w:val="SAGEBodyText"/>
+        <w:spacing w:line="360" w:lineRule="auto"/>
+        <w:rPr>
+          <w:b/>
+        </w:rPr>
+      </w:pPr>
+    </w:p>
+    <w:p>
+      <w:pPr>
+        <w:pStyle w:val="SAGEHeading1"/>
+        <w:framePr w:wrap="around"/>
+      </w:pPr>
+      <w:bookmarkStart w:id="21" w:name="_Toc30592815"/>
       <w:r>
         <w:lastRenderedPageBreak/>
         <w:t>Compilation Troubleshooting</w:t>
       </w:r>
-      <w:bookmarkEnd w:id="18"/>
+      <w:bookmarkEnd w:id="21"/>
     </w:p>
     <w:p>
       <w:pPr>
@@ -3281,15 +3878,7 @@
         <w:ind w:left="720"/>
       </w:pPr>
       <w:r>
-        <w:t>delete *</w:t>
-      </w:r>
-      <w:proofErr w:type="spellStart"/>
-      <w:r>
-        <w:t>csproj.user</w:t>
-      </w:r>
-      <w:proofErr w:type="spellEnd"/>
-      <w:r>
-        <w:t xml:space="preserve"> file</w:t>
+        <w:t>delete *csproj.user file</w:t>
       </w:r>
     </w:p>
     <w:p>
@@ -3298,12 +3887,12 @@
       </w:pPr>
     </w:p>
     <w:sectPr>
-      <w:headerReference w:type="even" r:id="rId20"/>
-      <w:headerReference w:type="default" r:id="rId21"/>
-      <w:footerReference w:type="even" r:id="rId22"/>
-      <w:footerReference w:type="default" r:id="rId23"/>
-      <w:headerReference w:type="first" r:id="rId24"/>
-      <w:footerReference w:type="first" r:id="rId25"/>
+      <w:headerReference w:type="even" r:id="rId22"/>
+      <w:headerReference w:type="default" r:id="rId23"/>
+      <w:footerReference w:type="even" r:id="rId24"/>
+      <w:footerReference w:type="default" r:id="rId25"/>
+      <w:headerReference w:type="first" r:id="rId26"/>
+      <w:footerReference w:type="first" r:id="rId27"/>
       <w:pgSz w:w="12242" w:h="15842" w:code="1"/>
       <w:pgMar w:top="709" w:right="1440" w:bottom="1701" w:left="1584" w:header="624" w:footer="397" w:gutter="0"/>
       <w:cols w:space="708"/>
@@ -3971,7 +4560,7 @@
         <v:path o:extrusionok="f" gradientshapeok="t" o:connecttype="rect"/>
         <o:lock v:ext="edit" aspectratio="t"/>
       </v:shapetype>
-      <v:shape id="_x0000_i1030" type="#_x0000_t75" style="width:20.25pt;height:20.25pt" o:bullet="t">
+      <v:shape id="_x0000_i1049" type="#_x0000_t75" style="width:20.25pt;height:20.25pt" o:bullet="t">
         <v:imagedata r:id="rId1" o:title="clip_image001"/>
       </v:shape>
     </w:pict>
@@ -6966,6 +7555,162 @@
   <w:num w:numId="38">
     <w:abstractNumId w:val="24"/>
   </w:num>
+  <w:num w:numId="39">
+    <w:abstractNumId w:val="20"/>
+    <w:lvlOverride w:ilvl="0">
+      <w:lvl w:ilvl="0">
+        <w:start w:val="1"/>
+        <w:numFmt w:val="decimal"/>
+        <w:pStyle w:val="SAGEHeading1"/>
+        <w:lvlText w:val="%1."/>
+        <w:lvlJc w:val="left"/>
+        <w:pPr>
+          <w:ind w:left="360" w:hanging="360"/>
+        </w:pPr>
+        <w:rPr>
+          <w:rFonts w:hint="default"/>
+        </w:rPr>
+      </w:lvl>
+    </w:lvlOverride>
+    <w:lvlOverride w:ilvl="1">
+      <w:lvl w:ilvl="1">
+        <w:start w:val="1"/>
+        <w:numFmt w:val="decimal"/>
+        <w:pStyle w:val="SAGEHeading2"/>
+        <w:lvlText w:val="%1.%2"/>
+        <w:lvlJc w:val="left"/>
+        <w:pPr>
+          <w:tabs>
+            <w:tab w:val="num" w:pos="737"/>
+          </w:tabs>
+          <w:ind w:left="737" w:hanging="737"/>
+        </w:pPr>
+        <w:rPr>
+          <w:rFonts w:hint="default"/>
+        </w:rPr>
+      </w:lvl>
+    </w:lvlOverride>
+    <w:lvlOverride w:ilvl="2">
+      <w:lvl w:ilvl="2">
+        <w:start w:val="1"/>
+        <w:numFmt w:val="decimal"/>
+        <w:pStyle w:val="SAGEHeading3"/>
+        <w:lvlText w:val="%1.%2.%3"/>
+        <w:lvlJc w:val="left"/>
+        <w:pPr>
+          <w:tabs>
+            <w:tab w:val="num" w:pos="737"/>
+          </w:tabs>
+          <w:ind w:left="737" w:hanging="737"/>
+        </w:pPr>
+        <w:rPr>
+          <w:rFonts w:hint="default"/>
+        </w:rPr>
+      </w:lvl>
+    </w:lvlOverride>
+    <w:lvlOverride w:ilvl="3">
+      <w:lvl w:ilvl="3">
+        <w:start w:val="1"/>
+        <w:numFmt w:val="decimal"/>
+        <w:lvlText w:val="%4"/>
+        <w:lvlJc w:val="left"/>
+        <w:pPr>
+          <w:tabs>
+            <w:tab w:val="num" w:pos="737"/>
+          </w:tabs>
+          <w:ind w:left="737" w:hanging="737"/>
+        </w:pPr>
+        <w:rPr>
+          <w:rFonts w:hint="default"/>
+        </w:rPr>
+      </w:lvl>
+    </w:lvlOverride>
+    <w:lvlOverride w:ilvl="4">
+      <w:lvl w:ilvl="4">
+        <w:start w:val="1"/>
+        <w:numFmt w:val="decimal"/>
+        <w:lvlText w:val="%5"/>
+        <w:lvlJc w:val="left"/>
+        <w:pPr>
+          <w:tabs>
+            <w:tab w:val="num" w:pos="737"/>
+          </w:tabs>
+          <w:ind w:left="737" w:hanging="737"/>
+        </w:pPr>
+        <w:rPr>
+          <w:rFonts w:hint="default"/>
+        </w:rPr>
+      </w:lvl>
+    </w:lvlOverride>
+    <w:lvlOverride w:ilvl="5">
+      <w:lvl w:ilvl="5">
+        <w:start w:val="1"/>
+        <w:numFmt w:val="decimal"/>
+        <w:lvlText w:val="%6"/>
+        <w:lvlJc w:val="left"/>
+        <w:pPr>
+          <w:tabs>
+            <w:tab w:val="num" w:pos="737"/>
+          </w:tabs>
+          <w:ind w:left="737" w:hanging="737"/>
+        </w:pPr>
+        <w:rPr>
+          <w:rFonts w:hint="default"/>
+        </w:rPr>
+      </w:lvl>
+    </w:lvlOverride>
+    <w:lvlOverride w:ilvl="6">
+      <w:lvl w:ilvl="6">
+        <w:start w:val="1"/>
+        <w:numFmt w:val="decimal"/>
+        <w:lvlText w:val="%7"/>
+        <w:lvlJc w:val="left"/>
+        <w:pPr>
+          <w:tabs>
+            <w:tab w:val="num" w:pos="737"/>
+          </w:tabs>
+          <w:ind w:left="737" w:hanging="737"/>
+        </w:pPr>
+        <w:rPr>
+          <w:rFonts w:hint="default"/>
+        </w:rPr>
+      </w:lvl>
+    </w:lvlOverride>
+    <w:lvlOverride w:ilvl="7">
+      <w:lvl w:ilvl="7">
+        <w:start w:val="1"/>
+        <w:numFmt w:val="decimal"/>
+        <w:lvlText w:val="%8"/>
+        <w:lvlJc w:val="left"/>
+        <w:pPr>
+          <w:tabs>
+            <w:tab w:val="num" w:pos="737"/>
+          </w:tabs>
+          <w:ind w:left="737" w:hanging="737"/>
+        </w:pPr>
+        <w:rPr>
+          <w:rFonts w:hint="default"/>
+        </w:rPr>
+      </w:lvl>
+    </w:lvlOverride>
+    <w:lvlOverride w:ilvl="8">
+      <w:lvl w:ilvl="8">
+        <w:start w:val="1"/>
+        <w:numFmt w:val="decimal"/>
+        <w:lvlText w:val="%9"/>
+        <w:lvlJc w:val="left"/>
+        <w:pPr>
+          <w:tabs>
+            <w:tab w:val="num" w:pos="737"/>
+          </w:tabs>
+          <w:ind w:left="737" w:hanging="737"/>
+        </w:pPr>
+        <w:rPr>
+          <w:rFonts w:hint="default"/>
+        </w:rPr>
+      </w:lvl>
+    </w:lvlOverride>
+  </w:num>
   <w:numIdMacAtCleanup w:val="28"/>
 </w:numbering>
 </file>
@@ -23819,7 +24564,7 @@
 </file>
 
 <file path=customXml/itemProps1.xml><?xml version="1.0" encoding="utf-8"?>
-<ds:datastoreItem xmlns:ds="http://schemas.openxmlformats.org/officeDocument/2006/customXml" ds:itemID="{78C744EE-FCFD-446A-9EB2-2AAAC3E99D69}">
+<ds:datastoreItem xmlns:ds="http://schemas.openxmlformats.org/officeDocument/2006/customXml" ds:itemID="{A15164E5-181D-4F23-BDBC-8E9B999DCA90}">
   <ds:schemaRefs>
     <ds:schemaRef ds:uri="http://schemas.openxmlformats.org/officeDocument/2006/bibliography"/>
   </ds:schemaRefs>

</xml_diff>

<commit_message>
[V1U:B-100593] Sync and update Upgrade Wizard and document
</commit_message>
<xml_diff>
--- a/docs/upgrades/Sage300SDK_2020_2UpgradeGuide.docx
+++ b/docs/upgrades/Sage300SDK_2020_2UpgradeGuide.docx
@@ -67,7 +67,10 @@
         </w:sectPr>
       </w:pPr>
       <w:r>
-        <w:t>January 2020</w:t>
+        <w:t>March</w:t>
+      </w:r>
+      <w:r>
+        <w:t xml:space="preserve"> 2020</w:t>
       </w:r>
       <w:r>
         <w:tab/>
@@ -2066,7 +2069,7 @@
           <w:noProof/>
         </w:rPr>
         <w:drawing>
-          <wp:inline distT="0" distB="0" distL="0" distR="0" wp14:anchorId="67719E51" wp14:editId="0B6D4235">
+          <wp:inline distT="0" distB="0" distL="0" distR="0" wp14:anchorId="488E9D20" wp14:editId="69A2C32E">
             <wp:extent cx="5853430" cy="5128260"/>
             <wp:effectExtent l="0" t="0" r="0" b="0"/>
             <wp:docPr id="1" name="Picture 1"/>
@@ -2617,6 +2620,11 @@
     </w:p>
     <w:p>
       <w:pPr>
+        <w:pStyle w:val="SAGEBodyText"/>
+      </w:pPr>
+    </w:p>
+    <w:p>
+      <w:pPr>
         <w:pStyle w:val="SAGEHeading2"/>
         <w:numPr>
           <w:ilvl w:val="1"/>
@@ -2693,8 +2701,6 @@
       <w:pPr>
         <w:pStyle w:val="SAGEBodyText"/>
       </w:pPr>
-      <w:bookmarkStart w:id="13" w:name="_GoBack"/>
-      <w:bookmarkEnd w:id="13"/>
     </w:p>
     <w:p>
       <w:pPr>
@@ -2790,71 +2796,37 @@
     </w:p>
     <w:p>
       <w:pPr>
-        <w:pStyle w:val="SAGEBodyText"/>
-      </w:pPr>
-    </w:p>
-    <w:p>
-      <w:pPr>
-        <w:pStyle w:val="SAGEBodyText"/>
-      </w:pPr>
-    </w:p>
-    <w:p>
-      <w:pPr>
         <w:spacing w:after="200" w:line="0" w:lineRule="auto"/>
         <w:rPr>
           <w:lang w:val="en-US"/>
         </w:rPr>
       </w:pPr>
+      <w:r>
+        <w:br w:type="page"/>
+      </w:r>
     </w:p>
     <w:p>
       <w:pPr>
-        <w:spacing w:after="200" w:line="0" w:lineRule="auto"/>
-        <w:rPr>
-          <w:lang w:val="en-US"/>
-        </w:rPr>
-      </w:pPr>
-    </w:p>
-    <w:bookmarkEnd w:id="11"/>
-    <w:p>
-      <w:pPr>
-        <w:spacing w:after="200" w:line="0" w:lineRule="auto"/>
-        <w:rPr>
-          <w:lang w:val="en-US"/>
-        </w:rPr>
-      </w:pPr>
-    </w:p>
-    <w:p>
-      <w:pPr>
-        <w:spacing w:after="200" w:line="0" w:lineRule="auto"/>
-        <w:rPr>
-          <w:lang w:val="en-US"/>
-        </w:rPr>
-      </w:pPr>
-    </w:p>
-    <w:p>
-      <w:pPr>
         <w:pStyle w:val="SAGEHeading2"/>
-        <w:numPr>
-          <w:ilvl w:val="1"/>
-          <w:numId w:val="35"/>
-        </w:numPr>
-        <w:ind w:left="734" w:hanging="734"/>
-      </w:pPr>
-      <w:bookmarkStart w:id="14" w:name="_Toc30592810"/>
+      </w:pPr>
       <w:r>
         <w:lastRenderedPageBreak/>
-        <w:t xml:space="preserve">Step </w:t>
-      </w:r>
-      <w:r>
-        <w:t>5</w:t>
-      </w:r>
-      <w:r>
-        <w:t xml:space="preserve"> – </w:t>
-      </w:r>
-      <w:r>
-        <w:t>Confirmation</w:t>
-      </w:r>
-      <w:bookmarkEnd w:id="14"/>
+        <w:t>Step 5 – Up</w:t>
+      </w:r>
+      <w:r>
+        <w:t>grade</w:t>
+      </w:r>
+      <w:r>
+        <w:t xml:space="preserve"> </w:t>
+      </w:r>
+      <w:proofErr w:type="spellStart"/>
+      <w:r>
+        <w:t>NewtonSoft.Json</w:t>
+      </w:r>
+      <w:proofErr w:type="spellEnd"/>
+      <w:r>
+        <w:t xml:space="preserve"> package</w:t>
+      </w:r>
     </w:p>
     <w:p>
       <w:pPr>
@@ -2870,10 +2842,10 @@
           <w:noProof/>
         </w:rPr>
         <w:drawing>
-          <wp:inline distT="0" distB="0" distL="0" distR="0" wp14:anchorId="5CCAD786" wp14:editId="36C20282">
+          <wp:inline distT="0" distB="0" distL="0" distR="0" wp14:anchorId="1E8483D4" wp14:editId="0918A597">
             <wp:extent cx="5853430" cy="5128260"/>
             <wp:effectExtent l="0" t="0" r="0" b="0"/>
-            <wp:docPr id="23" name="Picture 23"/>
+            <wp:docPr id="9" name="Picture 9"/>
             <wp:cNvGraphicFramePr>
               <a:graphicFrameLocks xmlns:a="http://schemas.openxmlformats.org/drawingml/2006/main" noChangeAspect="1"/>
             </wp:cNvGraphicFramePr>
@@ -2915,9 +2887,67 @@
       <w:pPr>
         <w:pStyle w:val="SAGEBodyText"/>
       </w:pPr>
-      <w:r>
-        <w:t>The solution and projects are ready to be upgraded.</w:t>
-      </w:r>
+    </w:p>
+    <w:p>
+      <w:pPr>
+        <w:pStyle w:val="SAGEBodyText"/>
+      </w:pPr>
+      <w:r>
+        <w:t xml:space="preserve">This is simply an informational step. </w:t>
+      </w:r>
+      <w:r>
+        <w:rPr>
+          <w:color w:val="FD34A9" w:themeColor="accent1" w:themeTint="99"/>
+        </w:rPr>
+        <w:t xml:space="preserve">See Section </w:t>
+      </w:r>
+      <w:r>
+        <w:rPr>
+          <w:color w:val="FD34A9" w:themeColor="accent1" w:themeTint="99"/>
+        </w:rPr>
+        <w:t>8</w:t>
+      </w:r>
+      <w:r>
+        <w:rPr>
+          <w:color w:val="FD34A9" w:themeColor="accent1" w:themeTint="99"/>
+        </w:rPr>
+        <w:t xml:space="preserve"> –</w:t>
+      </w:r>
+      <w:r>
+        <w:rPr>
+          <w:color w:val="FD34A9" w:themeColor="accent1" w:themeTint="99"/>
+        </w:rPr>
+        <w:t>Checkboxes and Radio buttons changes</w:t>
+      </w:r>
+      <w:r>
+        <w:rPr>
+          <w:color w:val="FD34A9" w:themeColor="accent1" w:themeTint="99"/>
+        </w:rPr>
+        <w:t xml:space="preserve"> </w:t>
+      </w:r>
+      <w:r>
+        <w:rPr>
+          <w:color w:val="FD34A9" w:themeColor="accent1" w:themeTint="99"/>
+        </w:rPr>
+        <w:t xml:space="preserve">for </w:t>
+      </w:r>
+      <w:r>
+        <w:rPr>
+          <w:color w:val="FD34A9" w:themeColor="accent1" w:themeTint="99"/>
+        </w:rPr>
+        <w:t>more</w:t>
+      </w:r>
+      <w:r>
+        <w:rPr>
+          <w:color w:val="FD34A9" w:themeColor="accent1" w:themeTint="99"/>
+        </w:rPr>
+        <w:t xml:space="preserve"> details on the manual modifications required.</w:t>
+      </w:r>
+    </w:p>
+    <w:p>
+      <w:pPr>
+        <w:pStyle w:val="SAGEBodyText"/>
+      </w:pPr>
     </w:p>
     <w:p>
       <w:pPr>
@@ -2930,10 +2960,10 @@
         <w:rPr>
           <w:rStyle w:val="SAGETextUI"/>
         </w:rPr>
-        <w:t>Upgrade</w:t>
-      </w:r>
-      <w:r>
-        <w:t xml:space="preserve"> to upgrade the solution and projects or </w:t>
+        <w:t>Next</w:t>
+      </w:r>
+      <w:r>
+        <w:t xml:space="preserve"> to proceed or </w:t>
       </w:r>
       <w:r>
         <w:rPr>
@@ -2944,17 +2974,11 @@
       <w:r>
         <w:t xml:space="preserve"> to go back to the previous step.</w:t>
       </w:r>
-      <w:r>
-        <w:t xml:space="preserve"> </w:t>
-      </w:r>
     </w:p>
     <w:p>
       <w:pPr>
         <w:spacing w:after="200" w:line="0" w:lineRule="auto"/>
         <w:rPr>
-          <w:b/>
-          <w:color w:val="2E3456"/>
-          <w:sz w:val="30"/>
           <w:lang w:val="en-US"/>
         </w:rPr>
       </w:pPr>
@@ -2971,7 +2995,8 @@
         </w:numPr>
         <w:ind w:left="734" w:hanging="734"/>
       </w:pPr>
-      <w:bookmarkStart w:id="15" w:name="_Toc30592811"/>
+      <w:bookmarkStart w:id="13" w:name="_Toc30592810"/>
+      <w:bookmarkEnd w:id="11"/>
       <w:r>
         <w:lastRenderedPageBreak/>
         <w:t xml:space="preserve">Step </w:t>
@@ -2980,9 +3005,12 @@
         <w:t>6</w:t>
       </w:r>
       <w:r>
-        <w:t xml:space="preserve"> – Recompile</w:t>
-      </w:r>
-      <w:bookmarkEnd w:id="15"/>
+        <w:t xml:space="preserve"> – </w:t>
+      </w:r>
+      <w:r>
+        <w:t>Confirmation</w:t>
+      </w:r>
+      <w:bookmarkEnd w:id="13"/>
     </w:p>
     <w:p>
       <w:pPr>
@@ -2998,10 +3026,10 @@
           <w:noProof/>
         </w:rPr>
         <w:drawing>
-          <wp:inline distT="0" distB="0" distL="0" distR="0" wp14:anchorId="145B8F5A" wp14:editId="5BA8DA0A">
+          <wp:inline distT="0" distB="0" distL="0" distR="0" wp14:anchorId="6CF13681" wp14:editId="6ACB1D1F">
             <wp:extent cx="5853430" cy="5128260"/>
             <wp:effectExtent l="0" t="0" r="0" b="0"/>
-            <wp:docPr id="24" name="Picture 24"/>
+            <wp:docPr id="11" name="Picture 11"/>
             <wp:cNvGraphicFramePr>
               <a:graphicFrameLocks xmlns:a="http://schemas.openxmlformats.org/drawingml/2006/main" noChangeAspect="1"/>
             </wp:cNvGraphicFramePr>
@@ -3044,6 +3072,134 @@
         <w:pStyle w:val="SAGEBodyText"/>
       </w:pPr>
       <w:r>
+        <w:t>The solution and projects are ready to be upgraded.</w:t>
+      </w:r>
+    </w:p>
+    <w:p>
+      <w:pPr>
+        <w:pStyle w:val="SAGEBodyText"/>
+      </w:pPr>
+      <w:r>
+        <w:t xml:space="preserve">Click </w:t>
+      </w:r>
+      <w:r>
+        <w:rPr>
+          <w:rStyle w:val="SAGETextUI"/>
+        </w:rPr>
+        <w:t>Upgrade</w:t>
+      </w:r>
+      <w:r>
+        <w:t xml:space="preserve"> to upgrade the solution and projects or </w:t>
+      </w:r>
+      <w:r>
+        <w:rPr>
+          <w:rStyle w:val="SAGETextUI"/>
+        </w:rPr>
+        <w:t>Back</w:t>
+      </w:r>
+      <w:r>
+        <w:t xml:space="preserve"> to go back to the previous step.</w:t>
+      </w:r>
+      <w:r>
+        <w:t xml:space="preserve"> </w:t>
+      </w:r>
+    </w:p>
+    <w:p>
+      <w:pPr>
+        <w:spacing w:after="200" w:line="0" w:lineRule="auto"/>
+        <w:rPr>
+          <w:b/>
+          <w:color w:val="2E3456"/>
+          <w:sz w:val="30"/>
+          <w:lang w:val="en-US"/>
+        </w:rPr>
+      </w:pPr>
+      <w:r>
+        <w:br w:type="page"/>
+      </w:r>
+    </w:p>
+    <w:p>
+      <w:pPr>
+        <w:pStyle w:val="SAGEHeading2"/>
+        <w:numPr>
+          <w:ilvl w:val="1"/>
+          <w:numId w:val="35"/>
+        </w:numPr>
+        <w:ind w:left="734" w:hanging="734"/>
+      </w:pPr>
+      <w:bookmarkStart w:id="14" w:name="_Toc30592811"/>
+      <w:r>
+        <w:lastRenderedPageBreak/>
+        <w:t xml:space="preserve">Step </w:t>
+      </w:r>
+      <w:r>
+        <w:t>7</w:t>
+      </w:r>
+      <w:r>
+        <w:t xml:space="preserve"> – Recompile</w:t>
+      </w:r>
+      <w:bookmarkEnd w:id="14"/>
+    </w:p>
+    <w:p>
+      <w:pPr>
+        <w:pStyle w:val="SAGEBodyText"/>
+      </w:pPr>
+    </w:p>
+    <w:p>
+      <w:pPr>
+        <w:pStyle w:val="SAGEBodyText"/>
+      </w:pPr>
+      <w:r>
+        <w:rPr>
+          <w:noProof/>
+        </w:rPr>
+        <w:drawing>
+          <wp:inline distT="0" distB="0" distL="0" distR="0" wp14:anchorId="018E07EC" wp14:editId="130D1C30">
+            <wp:extent cx="5853430" cy="5128260"/>
+            <wp:effectExtent l="0" t="0" r="0" b="0"/>
+            <wp:docPr id="12" name="Picture 12"/>
+            <wp:cNvGraphicFramePr>
+              <a:graphicFrameLocks xmlns:a="http://schemas.openxmlformats.org/drawingml/2006/main" noChangeAspect="1"/>
+            </wp:cNvGraphicFramePr>
+            <a:graphic xmlns:a="http://schemas.openxmlformats.org/drawingml/2006/main">
+              <a:graphicData uri="http://schemas.openxmlformats.org/drawingml/2006/picture">
+                <pic:pic xmlns:pic="http://schemas.openxmlformats.org/drawingml/2006/picture">
+                  <pic:nvPicPr>
+                    <pic:cNvPr id="1" name=""/>
+                    <pic:cNvPicPr/>
+                  </pic:nvPicPr>
+                  <pic:blipFill>
+                    <a:blip r:embed="rId18"/>
+                    <a:stretch>
+                      <a:fillRect/>
+                    </a:stretch>
+                  </pic:blipFill>
+                  <pic:spPr>
+                    <a:xfrm>
+                      <a:off x="0" y="0"/>
+                      <a:ext cx="5853430" cy="5128260"/>
+                    </a:xfrm>
+                    <a:prstGeom prst="rect">
+                      <a:avLst/>
+                    </a:prstGeom>
+                  </pic:spPr>
+                </pic:pic>
+              </a:graphicData>
+            </a:graphic>
+          </wp:inline>
+        </w:drawing>
+      </w:r>
+    </w:p>
+    <w:p>
+      <w:pPr>
+        <w:pStyle w:val="SAGEBodyText"/>
+      </w:pPr>
+    </w:p>
+    <w:p>
+      <w:pPr>
+        <w:pStyle w:val="SAGEBodyText"/>
+      </w:pPr>
+      <w:r>
         <w:t xml:space="preserve">Click </w:t>
       </w:r>
       <w:r>
@@ -3162,12 +3318,12 @@
         <w:pStyle w:val="SAGEHeading1"/>
         <w:framePr w:wrap="around"/>
       </w:pPr>
-      <w:bookmarkStart w:id="16" w:name="_Toc30592812"/>
+      <w:bookmarkStart w:id="15" w:name="_Toc30592812"/>
       <w:r>
         <w:lastRenderedPageBreak/>
         <w:t>Upgrade Log</w:t>
       </w:r>
-      <w:bookmarkEnd w:id="16"/>
+      <w:bookmarkEnd w:id="15"/>
     </w:p>
     <w:p>
       <w:pPr>
@@ -3214,7 +3370,7 @@
                     <pic:cNvPicPr/>
                   </pic:nvPicPr>
                   <pic:blipFill>
-                    <a:blip r:embed="rId18"/>
+                    <a:blip r:embed="rId19"/>
                     <a:stretch>
                       <a:fillRect/>
                     </a:stretch>
@@ -3252,15 +3408,15 @@
         <w:pStyle w:val="SAGEHeading1"/>
         <w:framePr w:wrap="around"/>
       </w:pPr>
-      <w:bookmarkStart w:id="17" w:name="_Toc17880102"/>
-      <w:bookmarkStart w:id="18" w:name="_Toc30592813"/>
-      <w:bookmarkStart w:id="19" w:name="_Hlk30591717"/>
+      <w:bookmarkStart w:id="16" w:name="_Toc17880102"/>
+      <w:bookmarkStart w:id="17" w:name="_Toc30592813"/>
+      <w:bookmarkStart w:id="18" w:name="_Hlk30591717"/>
       <w:r>
         <w:lastRenderedPageBreak/>
         <w:t>Theme Color changes</w:t>
       </w:r>
+      <w:bookmarkEnd w:id="16"/>
       <w:bookmarkEnd w:id="17"/>
-      <w:bookmarkEnd w:id="18"/>
     </w:p>
     <w:p>
       <w:pPr>
@@ -3386,6 +3542,8 @@
       <w:r>
         <w:t xml:space="preserve"> (see example). </w:t>
       </w:r>
+      <w:bookmarkStart w:id="19" w:name="_GoBack"/>
+      <w:bookmarkEnd w:id="19"/>
     </w:p>
     <w:p>
       <w:pPr>
@@ -3470,7 +3628,7 @@
                     <pic:cNvPicPr/>
                   </pic:nvPicPr>
                   <pic:blipFill>
-                    <a:blip r:embed="rId19"/>
+                    <a:blip r:embed="rId20"/>
                     <a:stretch>
                       <a:fillRect/>
                     </a:stretch>
@@ -3543,7 +3701,7 @@
                     <pic:cNvPicPr/>
                   </pic:nvPicPr>
                   <pic:blipFill>
-                    <a:blip r:embed="rId20"/>
+                    <a:blip r:embed="rId21"/>
                     <a:stretch>
                       <a:fillRect/>
                     </a:stretch>
@@ -3564,7 +3722,7 @@
         </w:drawing>
       </w:r>
     </w:p>
-    <w:bookmarkEnd w:id="19"/>
+    <w:bookmarkEnd w:id="18"/>
     <w:p>
       <w:pPr>
         <w:spacing w:after="200" w:line="0" w:lineRule="auto"/>
@@ -3763,7 +3921,7 @@
                     <pic:cNvPicPr/>
                   </pic:nvPicPr>
                   <pic:blipFill>
-                    <a:blip r:embed="rId21"/>
+                    <a:blip r:embed="rId22"/>
                     <a:stretch>
                       <a:fillRect/>
                     </a:stretch>
@@ -3825,6 +3983,161 @@
       <w:bookmarkStart w:id="21" w:name="_Toc30592815"/>
       <w:r>
         <w:lastRenderedPageBreak/>
+        <w:t>Up</w:t>
+      </w:r>
+      <w:r>
+        <w:t>grad</w:t>
+      </w:r>
+      <w:r>
+        <w:t xml:space="preserve">e </w:t>
+      </w:r>
+      <w:proofErr w:type="spellStart"/>
+      <w:r>
+        <w:t>NewtonSoft.Json</w:t>
+      </w:r>
+      <w:proofErr w:type="spellEnd"/>
+      <w:r>
+        <w:t xml:space="preserve"> package</w:t>
+      </w:r>
+    </w:p>
+    <w:p>
+      <w:pPr>
+        <w:pStyle w:val="SAGEHeading1Follow"/>
+        <w:framePr w:wrap="around"/>
+      </w:pPr>
+    </w:p>
+    <w:p>
+      <w:pPr>
+        <w:pStyle w:val="SAGEBodyText"/>
+        <w:numPr>
+          <w:ilvl w:val="0"/>
+          <w:numId w:val="38"/>
+        </w:numPr>
+        <w:spacing w:line="360" w:lineRule="auto"/>
+        <w:rPr>
+          <w:b/>
+        </w:rPr>
+      </w:pPr>
+      <w:r>
+        <w:rPr>
+          <w:b/>
+        </w:rPr>
+        <w:t>File</w:t>
+      </w:r>
+      <w:r>
+        <w:rPr>
+          <w:b/>
+        </w:rPr>
+        <w:t>s</w:t>
+      </w:r>
+      <w:r>
+        <w:rPr>
+          <w:b/>
+        </w:rPr>
+        <w:t xml:space="preserve"> affected</w:t>
+      </w:r>
+    </w:p>
+    <w:p>
+      <w:pPr>
+        <w:pStyle w:val="SAGEBodyText"/>
+        <w:spacing w:line="360" w:lineRule="auto"/>
+        <w:ind w:left="720"/>
+      </w:pPr>
+      <w:r>
+        <w:t xml:space="preserve">All the projects refencing </w:t>
+      </w:r>
+      <w:proofErr w:type="spellStart"/>
+      <w:r>
+        <w:t>NewtonSoft.Json</w:t>
+      </w:r>
+      <w:proofErr w:type="spellEnd"/>
+      <w:r>
+        <w:t xml:space="preserve"> with version </w:t>
+      </w:r>
+      <w:r>
+        <w:t>6.0.8</w:t>
+      </w:r>
+    </w:p>
+    <w:p>
+      <w:pPr>
+        <w:pStyle w:val="SAGEBodyText"/>
+        <w:numPr>
+          <w:ilvl w:val="0"/>
+          <w:numId w:val="38"/>
+        </w:numPr>
+        <w:spacing w:line="360" w:lineRule="auto"/>
+      </w:pPr>
+      <w:r>
+        <w:rPr>
+          <w:b/>
+        </w:rPr>
+        <w:t>Description</w:t>
+      </w:r>
+      <w:r>
+        <w:tab/>
+      </w:r>
+      <w:r>
+        <w:tab/>
+      </w:r>
+      <w:r>
+        <w:tab/>
+      </w:r>
+      <w:r>
+        <w:tab/>
+      </w:r>
+    </w:p>
+    <w:p>
+      <w:pPr>
+        <w:pStyle w:val="SAGEBodyText"/>
+        <w:spacing w:line="360" w:lineRule="auto"/>
+        <w:ind w:left="720"/>
+      </w:pPr>
+      <w:r>
+        <w:t xml:space="preserve">The </w:t>
+      </w:r>
+      <w:proofErr w:type="spellStart"/>
+      <w:r>
+        <w:t>NewtonSoft.Json</w:t>
+      </w:r>
+      <w:proofErr w:type="spellEnd"/>
+      <w:r>
+        <w:t xml:space="preserve"> package</w:t>
+      </w:r>
+      <w:r>
+        <w:t xml:space="preserve"> needs to be</w:t>
+      </w:r>
+      <w:r>
+        <w:t xml:space="preserve"> upgraded to 9.0.1 version or above to avoid referencing conflict.</w:t>
+      </w:r>
+    </w:p>
+    <w:p>
+      <w:pPr>
+        <w:pStyle w:val="SAGEBodyText"/>
+        <w:spacing w:line="360" w:lineRule="auto"/>
+        <w:ind w:left="720"/>
+      </w:pPr>
+      <w:r>
+        <w:t xml:space="preserve">Please refer to the Microsoft document on how to update </w:t>
+      </w:r>
+      <w:r>
+        <w:t xml:space="preserve">NuGet packages. </w:t>
+      </w:r>
+      <w:hyperlink r:id="rId23" w:history="1">
+        <w:r>
+          <w:rPr>
+            <w:rStyle w:val="Hyperlink"/>
+          </w:rPr>
+          <w:t>https://docs.microsoft.com/en-us/nuget/consume-packages/install-use-packages-visual-studio</w:t>
+        </w:r>
+      </w:hyperlink>
+    </w:p>
+    <w:p>
+      <w:pPr>
+        <w:pStyle w:val="SAGEHeading1"/>
+        <w:framePr w:wrap="around"/>
+      </w:pPr>
+      <w:r>
+        <w:lastRenderedPageBreak/>
         <w:t>Compilation Troubleshooting</w:t>
       </w:r>
       <w:bookmarkEnd w:id="21"/>
@@ -3926,12 +4239,12 @@
       </w:pPr>
     </w:p>
     <w:sectPr>
-      <w:headerReference w:type="even" r:id="rId22"/>
-      <w:headerReference w:type="default" r:id="rId23"/>
-      <w:footerReference w:type="even" r:id="rId24"/>
-      <w:footerReference w:type="default" r:id="rId25"/>
-      <w:headerReference w:type="first" r:id="rId26"/>
-      <w:footerReference w:type="first" r:id="rId27"/>
+      <w:headerReference w:type="even" r:id="rId24"/>
+      <w:headerReference w:type="default" r:id="rId25"/>
+      <w:footerReference w:type="even" r:id="rId26"/>
+      <w:footerReference w:type="default" r:id="rId27"/>
+      <w:headerReference w:type="first" r:id="rId28"/>
+      <w:footerReference w:type="first" r:id="rId29"/>
       <w:pgSz w:w="12242" w:h="15842" w:code="1"/>
       <w:pgMar w:top="709" w:right="1440" w:bottom="1701" w:left="1584" w:header="624" w:footer="397" w:gutter="0"/>
       <w:cols w:space="708"/>
@@ -4599,7 +4912,7 @@
         <v:path o:extrusionok="f" gradientshapeok="t" o:connecttype="rect"/>
         <o:lock v:ext="edit" aspectratio="t"/>
       </v:shapetype>
-      <v:shape id="_x0000_i1028" type="#_x0000_t75" style="width:20.25pt;height:20.25pt" o:bullet="t">
+      <v:shape id="_x0000_i1030" type="#_x0000_t75" style="width:20.25pt;height:20.25pt" o:bullet="t">
         <v:imagedata r:id="rId1" o:title="clip_image001"/>
       </v:shape>
     </w:pict>
@@ -24370,6 +24683,18 @@
     <w:basedOn w:val="DefaultParagraphFont"/>
     <w:rsid w:val="00E5512C"/>
   </w:style>
+  <w:style w:type="character" w:styleId="UnresolvedMention">
+    <w:name w:val="Unresolved Mention"/>
+    <w:basedOn w:val="DefaultParagraphFont"/>
+    <w:uiPriority w:val="99"/>
+    <w:semiHidden/>
+    <w:unhideWhenUsed/>
+    <w:rsid w:val="006A5DCE"/>
+    <w:rPr>
+      <w:color w:val="605E5C"/>
+      <w:shd w:val="clear" w:color="auto" w:fill="E1DFDD"/>
+    </w:rPr>
+  </w:style>
 </w:styles>
 </file>
 
@@ -24603,7 +24928,7 @@
 </file>
 
 <file path=customXml/itemProps1.xml><?xml version="1.0" encoding="utf-8"?>
-<ds:datastoreItem xmlns:ds="http://schemas.openxmlformats.org/officeDocument/2006/customXml" ds:itemID="{059E50D0-AA74-4C08-BABB-E3098AA5103A}">
+<ds:datastoreItem xmlns:ds="http://schemas.openxmlformats.org/officeDocument/2006/customXml" ds:itemID="{398740C1-8C2F-462B-A8F1-5BFEB498C3A7}">
   <ds:schemaRefs>
     <ds:schemaRef ds:uri="http://schemas.openxmlformats.org/officeDocument/2006/bibliography"/>
   </ds:schemaRefs>

</xml_diff>

<commit_message>
[V1U:B-100593] Remove temp docx file
</commit_message>
<xml_diff>
--- a/docs/upgrades/Sage300SDK_2020_2UpgradeGuide.docx
+++ b/docs/upgrades/Sage300SDK_2020_2UpgradeGuide.docx
@@ -204,7 +204,7 @@
       <w:r>
         <w:fldChar w:fldCharType="separate"/>
       </w:r>
-      <w:hyperlink w:anchor="_Toc30592801" w:history="1">
+      <w:hyperlink w:anchor="_Toc34174703" w:history="1">
         <w:r>
           <w:rPr>
             <w:rStyle w:val="Hyperlink"/>
@@ -248,7 +248,7 @@
             <w:noProof/>
             <w:webHidden/>
           </w:rPr>
-          <w:instrText xml:space="preserve"> PAGEREF _Toc30592801 \h </w:instrText>
+          <w:instrText xml:space="preserve"> PAGEREF _Toc34174703 \h </w:instrText>
         </w:r>
         <w:r>
           <w:rPr>
@@ -287,7 +287,7 @@
           <w:lang w:eastAsia="zh-CN"/>
         </w:rPr>
       </w:pPr>
-      <w:hyperlink w:anchor="_Toc30592802" w:history="1">
+      <w:hyperlink w:anchor="_Toc34174704" w:history="1">
         <w:r>
           <w:rPr>
             <w:rStyle w:val="Hyperlink"/>
@@ -323,7 +323,7 @@
           <w:rPr>
             <w:webHidden/>
           </w:rPr>
-          <w:instrText xml:space="preserve"> PAGEREF _Toc30592802 \h </w:instrText>
+          <w:instrText xml:space="preserve"> PAGEREF _Toc34174704 \h </w:instrText>
         </w:r>
         <w:r>
           <w:rPr>
@@ -361,7 +361,7 @@
           <w:lang w:eastAsia="zh-CN"/>
         </w:rPr>
       </w:pPr>
-      <w:hyperlink w:anchor="_Toc30592803" w:history="1">
+      <w:hyperlink w:anchor="_Toc34174705" w:history="1">
         <w:r>
           <w:rPr>
             <w:rStyle w:val="Hyperlink"/>
@@ -405,7 +405,7 @@
             <w:noProof/>
             <w:webHidden/>
           </w:rPr>
-          <w:instrText xml:space="preserve"> PAGEREF _Toc30592803 \h </w:instrText>
+          <w:instrText xml:space="preserve"> PAGEREF _Toc34174705 \h </w:instrText>
         </w:r>
         <w:r>
           <w:rPr>
@@ -447,7 +447,7 @@
           <w:lang w:eastAsia="zh-CN"/>
         </w:rPr>
       </w:pPr>
-      <w:hyperlink w:anchor="_Toc30592804" w:history="1">
+      <w:hyperlink w:anchor="_Toc34174706" w:history="1">
         <w:r>
           <w:rPr>
             <w:rStyle w:val="Hyperlink"/>
@@ -491,7 +491,7 @@
             <w:noProof/>
             <w:webHidden/>
           </w:rPr>
-          <w:instrText xml:space="preserve"> PAGEREF _Toc30592804 \h </w:instrText>
+          <w:instrText xml:space="preserve"> PAGEREF _Toc34174706 \h </w:instrText>
         </w:r>
         <w:r>
           <w:rPr>
@@ -533,7 +533,7 @@
           <w:lang w:eastAsia="zh-CN"/>
         </w:rPr>
       </w:pPr>
-      <w:hyperlink w:anchor="_Toc30592805" w:history="1">
+      <w:hyperlink w:anchor="_Toc34174707" w:history="1">
         <w:r>
           <w:rPr>
             <w:rStyle w:val="Hyperlink"/>
@@ -577,7 +577,7 @@
             <w:noProof/>
             <w:webHidden/>
           </w:rPr>
-          <w:instrText xml:space="preserve"> PAGEREF _Toc30592805 \h </w:instrText>
+          <w:instrText xml:space="preserve"> PAGEREF _Toc34174707 \h </w:instrText>
         </w:r>
         <w:r>
           <w:rPr>
@@ -616,7 +616,7 @@
           <w:lang w:eastAsia="zh-CN"/>
         </w:rPr>
       </w:pPr>
-      <w:hyperlink w:anchor="_Toc30592806" w:history="1">
+      <w:hyperlink w:anchor="_Toc34174708" w:history="1">
         <w:r>
           <w:rPr>
             <w:rStyle w:val="Hyperlink"/>
@@ -652,7 +652,7 @@
           <w:rPr>
             <w:webHidden/>
           </w:rPr>
-          <w:instrText xml:space="preserve"> PAGEREF _Toc30592806 \h </w:instrText>
+          <w:instrText xml:space="preserve"> PAGEREF _Toc34174708 \h </w:instrText>
         </w:r>
         <w:r>
           <w:rPr>
@@ -687,7 +687,7 @@
           <w:lang w:eastAsia="zh-CN"/>
         </w:rPr>
       </w:pPr>
-      <w:hyperlink w:anchor="_Toc30592807" w:history="1">
+      <w:hyperlink w:anchor="_Toc34174709" w:history="1">
         <w:r>
           <w:rPr>
             <w:rStyle w:val="Hyperlink"/>
@@ -723,7 +723,7 @@
           <w:rPr>
             <w:webHidden/>
           </w:rPr>
-          <w:instrText xml:space="preserve"> PAGEREF _Toc30592807 \h </w:instrText>
+          <w:instrText xml:space="preserve"> PAGEREF _Toc34174709 \h </w:instrText>
         </w:r>
         <w:r>
           <w:rPr>
@@ -758,7 +758,7 @@
           <w:lang w:eastAsia="zh-CN"/>
         </w:rPr>
       </w:pPr>
-      <w:hyperlink w:anchor="_Toc30592808" w:history="1">
+      <w:hyperlink w:anchor="_Toc34174710" w:history="1">
         <w:r>
           <w:rPr>
             <w:rStyle w:val="Hyperlink"/>
@@ -794,7 +794,7 @@
           <w:rPr>
             <w:webHidden/>
           </w:rPr>
-          <w:instrText xml:space="preserve"> PAGEREF _Toc30592808 \h </w:instrText>
+          <w:instrText xml:space="preserve"> PAGEREF _Toc34174710 \h </w:instrText>
         </w:r>
         <w:r>
           <w:rPr>
@@ -829,7 +829,7 @@
           <w:lang w:eastAsia="zh-CN"/>
         </w:rPr>
       </w:pPr>
-      <w:hyperlink w:anchor="_Toc30592809" w:history="1">
+      <w:hyperlink w:anchor="_Toc34174711" w:history="1">
         <w:r>
           <w:rPr>
             <w:rStyle w:val="Hyperlink"/>
@@ -865,7 +865,7 @@
           <w:rPr>
             <w:webHidden/>
           </w:rPr>
-          <w:instrText xml:space="preserve"> PAGEREF _Toc30592809 \h </w:instrText>
+          <w:instrText xml:space="preserve"> PAGEREF _Toc34174711 \h </w:instrText>
         </w:r>
         <w:r>
           <w:rPr>
@@ -900,7 +900,7 @@
           <w:lang w:eastAsia="zh-CN"/>
         </w:rPr>
       </w:pPr>
-      <w:hyperlink w:anchor="_Toc30592810" w:history="1">
+      <w:hyperlink w:anchor="_Toc34174712" w:history="1">
         <w:r>
           <w:rPr>
             <w:rStyle w:val="Hyperlink"/>
@@ -918,7 +918,7 @@
           <w:rPr>
             <w:rStyle w:val="Hyperlink"/>
           </w:rPr>
-          <w:t>Step 3 – Confirmation</w:t>
+          <w:t>Step 5 – Upgrade Newtonsoft.Json package</w:t>
         </w:r>
         <w:r>
           <w:rPr>
@@ -936,7 +936,7 @@
           <w:rPr>
             <w:webHidden/>
           </w:rPr>
-          <w:instrText xml:space="preserve"> PAGEREF _Toc30592810 \h </w:instrText>
+          <w:instrText xml:space="preserve"> PAGEREF _Toc34174712 \h </w:instrText>
         </w:r>
         <w:r>
           <w:rPr>
@@ -971,7 +971,7 @@
           <w:lang w:eastAsia="zh-CN"/>
         </w:rPr>
       </w:pPr>
-      <w:hyperlink w:anchor="_Toc30592811" w:history="1">
+      <w:hyperlink w:anchor="_Toc34174713" w:history="1">
         <w:r>
           <w:rPr>
             <w:rStyle w:val="Hyperlink"/>
@@ -989,7 +989,7 @@
           <w:rPr>
             <w:rStyle w:val="Hyperlink"/>
           </w:rPr>
-          <w:t>Step 4 – Recompile</w:t>
+          <w:t>Step 6 – Confirmation</w:t>
         </w:r>
         <w:r>
           <w:rPr>
@@ -1007,7 +1007,7 @@
           <w:rPr>
             <w:webHidden/>
           </w:rPr>
-          <w:instrText xml:space="preserve"> PAGEREF _Toc30592811 \h </w:instrText>
+          <w:instrText xml:space="preserve"> PAGEREF _Toc34174713 \h </w:instrText>
         </w:r>
         <w:r>
           <w:rPr>
@@ -1036,6 +1036,77 @@
     </w:p>
     <w:p>
       <w:pPr>
+        <w:pStyle w:val="TOC2"/>
+        <w:rPr>
+          <w:rFonts w:asciiTheme="minorHAnsi" w:eastAsiaTheme="minorEastAsia" w:hAnsiTheme="minorHAnsi"/>
+          <w:lang w:eastAsia="zh-CN"/>
+        </w:rPr>
+      </w:pPr>
+      <w:hyperlink w:anchor="_Toc34174714" w:history="1">
+        <w:r>
+          <w:rPr>
+            <w:rStyle w:val="Hyperlink"/>
+          </w:rPr>
+          <w:t>4.7</w:t>
+        </w:r>
+        <w:r>
+          <w:rPr>
+            <w:rFonts w:asciiTheme="minorHAnsi" w:eastAsiaTheme="minorEastAsia" w:hAnsiTheme="minorHAnsi"/>
+            <w:lang w:eastAsia="zh-CN"/>
+          </w:rPr>
+          <w:tab/>
+        </w:r>
+        <w:r>
+          <w:rPr>
+            <w:rStyle w:val="Hyperlink"/>
+          </w:rPr>
+          <w:t>Step 7 – Recompile</w:t>
+        </w:r>
+        <w:r>
+          <w:rPr>
+            <w:webHidden/>
+          </w:rPr>
+          <w:tab/>
+        </w:r>
+        <w:r>
+          <w:rPr>
+            <w:webHidden/>
+          </w:rPr>
+          <w:fldChar w:fldCharType="begin"/>
+        </w:r>
+        <w:r>
+          <w:rPr>
+            <w:webHidden/>
+          </w:rPr>
+          <w:instrText xml:space="preserve"> PAGEREF _Toc34174714 \h </w:instrText>
+        </w:r>
+        <w:r>
+          <w:rPr>
+            <w:webHidden/>
+          </w:rPr>
+        </w:r>
+        <w:r>
+          <w:rPr>
+            <w:webHidden/>
+          </w:rPr>
+          <w:fldChar w:fldCharType="separate"/>
+        </w:r>
+        <w:r>
+          <w:rPr>
+            <w:webHidden/>
+          </w:rPr>
+          <w:t>15</w:t>
+        </w:r>
+        <w:r>
+          <w:rPr>
+            <w:webHidden/>
+          </w:rPr>
+          <w:fldChar w:fldCharType="end"/>
+        </w:r>
+      </w:hyperlink>
+    </w:p>
+    <w:p>
+      <w:pPr>
         <w:pStyle w:val="TOC1"/>
         <w:rPr>
           <w:rFonts w:asciiTheme="minorHAnsi" w:eastAsiaTheme="minorEastAsia" w:hAnsiTheme="minorHAnsi"/>
@@ -1045,7 +1116,7 @@
           <w:lang w:eastAsia="zh-CN"/>
         </w:rPr>
       </w:pPr>
-      <w:hyperlink w:anchor="_Toc30592812" w:history="1">
+      <w:hyperlink w:anchor="_Toc34174715" w:history="1">
         <w:r>
           <w:rPr>
             <w:rStyle w:val="Hyperlink"/>
@@ -1089,7 +1160,7 @@
             <w:noProof/>
             <w:webHidden/>
           </w:rPr>
-          <w:instrText xml:space="preserve"> PAGEREF _Toc30592812 \h </w:instrText>
+          <w:instrText xml:space="preserve"> PAGEREF _Toc34174715 \h </w:instrText>
         </w:r>
         <w:r>
           <w:rPr>
@@ -1109,7 +1180,7 @@
             <w:noProof/>
             <w:webHidden/>
           </w:rPr>
-          <w:t>15</w:t>
+          <w:t>16</w:t>
         </w:r>
         <w:r>
           <w:rPr>
@@ -1131,7 +1202,7 @@
           <w:lang w:eastAsia="zh-CN"/>
         </w:rPr>
       </w:pPr>
-      <w:hyperlink w:anchor="_Toc30592813" w:history="1">
+      <w:hyperlink w:anchor="_Toc34174716" w:history="1">
         <w:r>
           <w:rPr>
             <w:rStyle w:val="Hyperlink"/>
@@ -1175,7 +1246,7 @@
             <w:noProof/>
             <w:webHidden/>
           </w:rPr>
-          <w:instrText xml:space="preserve"> PAGEREF _Toc30592813 \h </w:instrText>
+          <w:instrText xml:space="preserve"> PAGEREF _Toc34174716 \h </w:instrText>
         </w:r>
         <w:r>
           <w:rPr>
@@ -1195,7 +1266,7 @@
             <w:noProof/>
             <w:webHidden/>
           </w:rPr>
-          <w:t>16</w:t>
+          <w:t>17</w:t>
         </w:r>
         <w:r>
           <w:rPr>
@@ -1217,7 +1288,7 @@
           <w:lang w:eastAsia="zh-CN"/>
         </w:rPr>
       </w:pPr>
-      <w:hyperlink w:anchor="_Toc30592814" w:history="1">
+      <w:hyperlink w:anchor="_Toc34174717" w:history="1">
         <w:r>
           <w:rPr>
             <w:rStyle w:val="Hyperlink"/>
@@ -1261,7 +1332,7 @@
             <w:noProof/>
             <w:webHidden/>
           </w:rPr>
-          <w:instrText xml:space="preserve"> PAGEREF _Toc30592814 \h </w:instrText>
+          <w:instrText xml:space="preserve"> PAGEREF _Toc34174717 \h </w:instrText>
         </w:r>
         <w:r>
           <w:rPr>
@@ -1281,7 +1352,7 @@
             <w:noProof/>
             <w:webHidden/>
           </w:rPr>
-          <w:t>17</w:t>
+          <w:t>18</w:t>
         </w:r>
         <w:r>
           <w:rPr>
@@ -1303,13 +1374,99 @@
           <w:lang w:eastAsia="zh-CN"/>
         </w:rPr>
       </w:pPr>
-      <w:hyperlink w:anchor="_Toc30592815" w:history="1">
+      <w:hyperlink w:anchor="_Toc34174718" w:history="1">
         <w:r>
           <w:rPr>
             <w:rStyle w:val="Hyperlink"/>
             <w:noProof/>
           </w:rPr>
           <w:t>8.</w:t>
+        </w:r>
+        <w:r>
+          <w:rPr>
+            <w:rFonts w:asciiTheme="minorHAnsi" w:eastAsiaTheme="minorEastAsia" w:hAnsiTheme="minorHAnsi"/>
+            <w:b w:val="0"/>
+            <w:noProof/>
+            <w:sz w:val="22"/>
+            <w:lang w:eastAsia="zh-CN"/>
+          </w:rPr>
+          <w:tab/>
+        </w:r>
+        <w:r>
+          <w:rPr>
+            <w:rStyle w:val="Hyperlink"/>
+            <w:noProof/>
+          </w:rPr>
+          <w:t>Upgrade Newtonsoft.Json package</w:t>
+        </w:r>
+        <w:r>
+          <w:rPr>
+            <w:noProof/>
+            <w:webHidden/>
+          </w:rPr>
+          <w:tab/>
+        </w:r>
+        <w:r>
+          <w:rPr>
+            <w:noProof/>
+            <w:webHidden/>
+          </w:rPr>
+          <w:fldChar w:fldCharType="begin"/>
+        </w:r>
+        <w:r>
+          <w:rPr>
+            <w:noProof/>
+            <w:webHidden/>
+          </w:rPr>
+          <w:instrText xml:space="preserve"> PAGEREF _Toc34174718 \h </w:instrText>
+        </w:r>
+        <w:r>
+          <w:rPr>
+            <w:noProof/>
+            <w:webHidden/>
+          </w:rPr>
+        </w:r>
+        <w:r>
+          <w:rPr>
+            <w:noProof/>
+            <w:webHidden/>
+          </w:rPr>
+          <w:fldChar w:fldCharType="separate"/>
+        </w:r>
+        <w:r>
+          <w:rPr>
+            <w:noProof/>
+            <w:webHidden/>
+          </w:rPr>
+          <w:t>19</w:t>
+        </w:r>
+        <w:r>
+          <w:rPr>
+            <w:noProof/>
+            <w:webHidden/>
+          </w:rPr>
+          <w:fldChar w:fldCharType="end"/>
+        </w:r>
+      </w:hyperlink>
+    </w:p>
+    <w:p>
+      <w:pPr>
+        <w:pStyle w:val="TOC1"/>
+        <w:rPr>
+          <w:rFonts w:asciiTheme="minorHAnsi" w:eastAsiaTheme="minorEastAsia" w:hAnsiTheme="minorHAnsi"/>
+          <w:b w:val="0"/>
+          <w:noProof/>
+          <w:sz w:val="22"/>
+          <w:lang w:eastAsia="zh-CN"/>
+        </w:rPr>
+      </w:pPr>
+      <w:hyperlink w:anchor="_Toc34174719" w:history="1">
+        <w:r>
+          <w:rPr>
+            <w:rStyle w:val="Hyperlink"/>
+            <w:noProof/>
+          </w:rPr>
+          <w:t>9.</w:t>
         </w:r>
         <w:r>
           <w:rPr>
@@ -1347,7 +1504,7 @@
             <w:noProof/>
             <w:webHidden/>
           </w:rPr>
-          <w:instrText xml:space="preserve"> PAGEREF _Toc30592815 \h </w:instrText>
+          <w:instrText xml:space="preserve"> PAGEREF _Toc34174719 \h </w:instrText>
         </w:r>
         <w:r>
           <w:rPr>
@@ -1367,7 +1524,7 @@
             <w:noProof/>
             <w:webHidden/>
           </w:rPr>
-          <w:t>18</w:t>
+          <w:t>20</w:t>
         </w:r>
         <w:r>
           <w:rPr>
@@ -1388,7 +1545,7 @@
         <w:fldChar w:fldCharType="end"/>
       </w:r>
       <w:bookmarkStart w:id="0" w:name="_Toc440376140"/>
-      <w:bookmarkStart w:id="1" w:name="_Toc30592801"/>
+      <w:bookmarkStart w:id="1" w:name="_Toc34174703"/>
       <w:r>
         <w:t>O</w:t>
       </w:r>
@@ -1589,7 +1746,7 @@
       <w:pPr>
         <w:pStyle w:val="SAGEHeading2"/>
       </w:pPr>
-      <w:bookmarkStart w:id="2" w:name="_Toc30592802"/>
+      <w:bookmarkStart w:id="2" w:name="_Toc34174704"/>
       <w:r>
         <w:lastRenderedPageBreak/>
         <w:t>Required Version of Sage 300</w:t>
@@ -1660,7 +1817,7 @@
         <w:pStyle w:val="SAGEHeading1"/>
         <w:framePr w:wrap="around"/>
       </w:pPr>
-      <w:bookmarkStart w:id="3" w:name="_Toc30592803"/>
+      <w:bookmarkStart w:id="3" w:name="_Toc34174705"/>
       <w:r>
         <w:lastRenderedPageBreak/>
         <w:t>Install</w:t>
@@ -1847,7 +2004,7 @@
         </w:numPr>
       </w:pPr>
       <w:bookmarkStart w:id="4" w:name="_Toc453606102"/>
-      <w:bookmarkStart w:id="5" w:name="_Toc30592804"/>
+      <w:bookmarkStart w:id="5" w:name="_Toc34174706"/>
       <w:r>
         <w:lastRenderedPageBreak/>
         <w:t>Accessing</w:t>
@@ -2046,7 +2203,7 @@
         </w:numPr>
       </w:pPr>
       <w:bookmarkStart w:id="6" w:name="_Toc440882986"/>
-      <w:bookmarkStart w:id="7" w:name="_Toc30592805"/>
+      <w:bookmarkStart w:id="7" w:name="_Toc34174707"/>
       <w:r>
         <w:lastRenderedPageBreak/>
         <w:t xml:space="preserve">Using </w:t>
@@ -2193,7 +2350,7 @@
         </w:numPr>
         <w:ind w:left="734" w:hanging="734"/>
       </w:pPr>
-      <w:bookmarkStart w:id="8" w:name="_Toc30592806"/>
+      <w:bookmarkStart w:id="8" w:name="_Toc34174708"/>
       <w:r>
         <w:lastRenderedPageBreak/>
         <w:t>Step 1 – Synchronize Kendo Files</w:t>
@@ -2327,7 +2484,7 @@
         </w:numPr>
         <w:ind w:left="734" w:hanging="734"/>
       </w:pPr>
-      <w:bookmarkStart w:id="9" w:name="_Toc30592807"/>
+      <w:bookmarkStart w:id="9" w:name="_Toc34174709"/>
       <w:r>
         <w:lastRenderedPageBreak/>
         <w:t xml:space="preserve">Step </w:t>
@@ -2488,13 +2645,13 @@
         </w:numPr>
         <w:ind w:left="734" w:hanging="734"/>
       </w:pPr>
-      <w:bookmarkStart w:id="10" w:name="_Toc30592808"/>
-      <w:bookmarkStart w:id="11" w:name="_Hlk27142894"/>
+      <w:bookmarkStart w:id="10" w:name="_Hlk27142894"/>
+      <w:bookmarkStart w:id="11" w:name="_Toc34174710"/>
       <w:r>
         <w:lastRenderedPageBreak/>
         <w:t>Step 3 – Theme color changes</w:t>
       </w:r>
-      <w:bookmarkEnd w:id="10"/>
+      <w:bookmarkEnd w:id="11"/>
     </w:p>
     <w:p>
       <w:pPr>
@@ -2635,7 +2792,7 @@
       <w:r>
         <w:br w:type="page"/>
       </w:r>
-      <w:bookmarkStart w:id="12" w:name="_Toc30592809"/>
+      <w:bookmarkStart w:id="12" w:name="_Toc34174711"/>
       <w:r>
         <w:lastRenderedPageBreak/>
         <w:t>Step 4 – Checkboxes and Radio buttons changes</w:t>
@@ -2809,6 +2966,7 @@
       <w:pPr>
         <w:pStyle w:val="SAGEHeading2"/>
       </w:pPr>
+      <w:bookmarkStart w:id="13" w:name="_Toc34174712"/>
       <w:r>
         <w:lastRenderedPageBreak/>
         <w:t>Step 5 – Up</w:t>
@@ -2821,12 +2979,19 @@
       </w:r>
       <w:proofErr w:type="spellStart"/>
       <w:r>
-        <w:t>NewtonSoft.Json</w:t>
+        <w:t>Newton</w:t>
+      </w:r>
+      <w:r>
+        <w:t>s</w:t>
+      </w:r>
+      <w:r>
+        <w:t>oft.Json</w:t>
       </w:r>
       <w:proofErr w:type="spellEnd"/>
       <w:r>
         <w:t xml:space="preserve"> package</w:t>
       </w:r>
+      <w:bookmarkEnd w:id="13"/>
     </w:p>
     <w:p>
       <w:pPr>
@@ -2914,10 +3079,34 @@
         <w:t xml:space="preserve"> –</w:t>
       </w:r>
       <w:r>
+        <w:t xml:space="preserve"> </w:t>
+      </w:r>
+      <w:r>
         <w:rPr>
           <w:color w:val="FD34A9" w:themeColor="accent1" w:themeTint="99"/>
         </w:rPr>
-        <w:t>Checkboxes and Radio buttons changes</w:t>
+        <w:t>8.</w:t>
+      </w:r>
+      <w:r>
+        <w:rPr>
+          <w:color w:val="FD34A9" w:themeColor="accent1" w:themeTint="99"/>
+        </w:rPr>
+        <w:tab/>
+        <w:t xml:space="preserve">Upgrade </w:t>
+      </w:r>
+      <w:proofErr w:type="spellStart"/>
+      <w:r>
+        <w:rPr>
+          <w:color w:val="FD34A9" w:themeColor="accent1" w:themeTint="99"/>
+        </w:rPr>
+        <w:t>Newtonsoft.Json</w:t>
+      </w:r>
+      <w:proofErr w:type="spellEnd"/>
+      <w:r>
+        <w:rPr>
+          <w:color w:val="FD34A9" w:themeColor="accent1" w:themeTint="99"/>
+        </w:rPr>
+        <w:t xml:space="preserve"> package</w:t>
       </w:r>
       <w:r>
         <w:rPr>
@@ -2995,8 +3184,8 @@
         </w:numPr>
         <w:ind w:left="734" w:hanging="734"/>
       </w:pPr>
-      <w:bookmarkStart w:id="13" w:name="_Toc30592810"/>
-      <w:bookmarkEnd w:id="11"/>
+      <w:bookmarkStart w:id="14" w:name="_Toc34174713"/>
+      <w:bookmarkEnd w:id="10"/>
       <w:r>
         <w:lastRenderedPageBreak/>
         <w:t xml:space="preserve">Step </w:t>
@@ -3010,7 +3199,7 @@
       <w:r>
         <w:t>Confirmation</w:t>
       </w:r>
-      <w:bookmarkEnd w:id="13"/>
+      <w:bookmarkEnd w:id="14"/>
     </w:p>
     <w:p>
       <w:pPr>
@@ -3127,7 +3316,7 @@
         </w:numPr>
         <w:ind w:left="734" w:hanging="734"/>
       </w:pPr>
-      <w:bookmarkStart w:id="14" w:name="_Toc30592811"/>
+      <w:bookmarkStart w:id="15" w:name="_Toc34174714"/>
       <w:r>
         <w:lastRenderedPageBreak/>
         <w:t xml:space="preserve">Step </w:t>
@@ -3138,7 +3327,7 @@
       <w:r>
         <w:t xml:space="preserve"> – Recompile</w:t>
       </w:r>
-      <w:bookmarkEnd w:id="14"/>
+      <w:bookmarkEnd w:id="15"/>
     </w:p>
     <w:p>
       <w:pPr>
@@ -3318,12 +3507,12 @@
         <w:pStyle w:val="SAGEHeading1"/>
         <w:framePr w:wrap="around"/>
       </w:pPr>
-      <w:bookmarkStart w:id="15" w:name="_Toc30592812"/>
+      <w:bookmarkStart w:id="16" w:name="_Toc34174715"/>
       <w:r>
         <w:lastRenderedPageBreak/>
         <w:t>Upgrade Log</w:t>
       </w:r>
-      <w:bookmarkEnd w:id="15"/>
+      <w:bookmarkEnd w:id="16"/>
     </w:p>
     <w:p>
       <w:pPr>
@@ -3408,15 +3597,15 @@
         <w:pStyle w:val="SAGEHeading1"/>
         <w:framePr w:wrap="around"/>
       </w:pPr>
-      <w:bookmarkStart w:id="16" w:name="_Toc17880102"/>
-      <w:bookmarkStart w:id="17" w:name="_Toc30592813"/>
+      <w:bookmarkStart w:id="17" w:name="_Toc17880102"/>
       <w:bookmarkStart w:id="18" w:name="_Hlk30591717"/>
+      <w:bookmarkStart w:id="19" w:name="_Toc34174716"/>
       <w:r>
         <w:lastRenderedPageBreak/>
         <w:t>Theme Color changes</w:t>
       </w:r>
-      <w:bookmarkEnd w:id="16"/>
       <w:bookmarkEnd w:id="17"/>
+      <w:bookmarkEnd w:id="19"/>
     </w:p>
     <w:p>
       <w:pPr>
@@ -3542,8 +3731,6 @@
       <w:r>
         <w:t xml:space="preserve"> (see example). </w:t>
       </w:r>
-      <w:bookmarkStart w:id="19" w:name="_GoBack"/>
-      <w:bookmarkEnd w:id="19"/>
     </w:p>
     <w:p>
       <w:pPr>
@@ -3736,7 +3923,7 @@
         <w:pStyle w:val="SAGEHeading1"/>
         <w:framePr w:wrap="around"/>
       </w:pPr>
-      <w:bookmarkStart w:id="20" w:name="_Toc30592814"/>
+      <w:bookmarkStart w:id="20" w:name="_Toc34174717"/>
       <w:r>
         <w:lastRenderedPageBreak/>
         <w:t>Checkboxes and Radio buttons changes</w:t>
@@ -3980,7 +4167,8 @@
         <w:pStyle w:val="SAGEHeading1"/>
         <w:framePr w:wrap="around"/>
       </w:pPr>
-      <w:bookmarkStart w:id="21" w:name="_Toc30592815"/>
+      <w:bookmarkStart w:id="21" w:name="_Hlk34174657"/>
+      <w:bookmarkStart w:id="22" w:name="_Toc34174718"/>
       <w:r>
         <w:lastRenderedPageBreak/>
         <w:t>Up</w:t>
@@ -3993,13 +4181,21 @@
       </w:r>
       <w:proofErr w:type="spellStart"/>
       <w:r>
-        <w:t>NewtonSoft.Json</w:t>
+        <w:t>Newton</w:t>
+      </w:r>
+      <w:r>
+        <w:t>s</w:t>
+      </w:r>
+      <w:r>
+        <w:t>oft.Json</w:t>
       </w:r>
       <w:proofErr w:type="spellEnd"/>
       <w:r>
         <w:t xml:space="preserve"> package</w:t>
       </w:r>
+      <w:bookmarkEnd w:id="22"/>
     </w:p>
+    <w:bookmarkEnd w:id="21"/>
     <w:p>
       <w:pPr>
         <w:pStyle w:val="SAGEHeading1Follow"/>
@@ -4048,7 +4244,13 @@
       </w:r>
       <w:proofErr w:type="spellStart"/>
       <w:r>
-        <w:t>NewtonSoft.Json</w:t>
+        <w:t>Newton</w:t>
+      </w:r>
+      <w:r>
+        <w:t>s</w:t>
+      </w:r>
+      <w:r>
+        <w:t>oft.Json</w:t>
       </w:r>
       <w:proofErr w:type="spellEnd"/>
       <w:r>
@@ -4097,7 +4299,13 @@
       </w:r>
       <w:proofErr w:type="spellStart"/>
       <w:r>
-        <w:t>NewtonSoft.Json</w:t>
+        <w:t>Newton</w:t>
+      </w:r>
+      <w:r>
+        <w:t>s</w:t>
+      </w:r>
+      <w:r>
+        <w:t>oft.Json</w:t>
       </w:r>
       <w:proofErr w:type="spellEnd"/>
       <w:r>
@@ -4108,6 +4316,14 @@
       </w:r>
       <w:r>
         <w:t xml:space="preserve"> upgraded to 9.0.1 version or above to avoid referencing conflict.</w:t>
+      </w:r>
+      <w:r>
+        <w:t xml:space="preserve"> For proje</w:t>
+      </w:r>
+      <w:bookmarkStart w:id="23" w:name="_GoBack"/>
+      <w:bookmarkEnd w:id="23"/>
+      <w:r>
+        <w:t>cts referencing a newer version of the package, this step can be skipped.</w:t>
       </w:r>
     </w:p>
     <w:p>
@@ -4136,11 +4352,12 @@
         <w:pStyle w:val="SAGEHeading1"/>
         <w:framePr w:wrap="around"/>
       </w:pPr>
+      <w:bookmarkStart w:id="24" w:name="_Toc34174719"/>
       <w:r>
         <w:lastRenderedPageBreak/>
         <w:t>Compilation Troubleshooting</w:t>
       </w:r>
-      <w:bookmarkEnd w:id="21"/>
+      <w:bookmarkEnd w:id="24"/>
     </w:p>
     <w:p>
       <w:pPr>
@@ -4912,7 +5129,7 @@
         <v:path o:extrusionok="f" gradientshapeok="t" o:connecttype="rect"/>
         <o:lock v:ext="edit" aspectratio="t"/>
       </v:shapetype>
-      <v:shape id="_x0000_i1030" type="#_x0000_t75" style="width:20.25pt;height:20.25pt" o:bullet="t">
+      <v:shape id="_x0000_i1030" type="#_x0000_t75" style="width:20.5pt;height:20.5pt" o:bullet="t">
         <v:imagedata r:id="rId1" o:title="clip_image001"/>
       </v:shape>
     </w:pict>
@@ -24928,7 +25145,7 @@
 </file>
 
 <file path=customXml/itemProps1.xml><?xml version="1.0" encoding="utf-8"?>
-<ds:datastoreItem xmlns:ds="http://schemas.openxmlformats.org/officeDocument/2006/customXml" ds:itemID="{398740C1-8C2F-462B-A8F1-5BFEB498C3A7}">
+<ds:datastoreItem xmlns:ds="http://schemas.openxmlformats.org/officeDocument/2006/customXml" ds:itemID="{74367266-BDB3-4D79-B1DF-7521993D506D}">
   <ds:schemaRefs>
     <ds:schemaRef ds:uri="http://schemas.openxmlformats.org/officeDocument/2006/bibliography"/>
   </ds:schemaRefs>

</xml_diff>

<commit_message>
[V1U:B-100593] Correct grammar and screenshot
</commit_message>
<xml_diff>
--- a/docs/upgrades/Sage300SDK_2020_2UpgradeGuide.docx
+++ b/docs/upgrades/Sage300SDK_2020_2UpgradeGuide.docx
@@ -2226,7 +2226,7 @@
           <w:noProof/>
         </w:rPr>
         <w:drawing>
-          <wp:inline distT="0" distB="0" distL="0" distR="0" wp14:anchorId="488E9D20" wp14:editId="69A2C32E">
+          <wp:inline distT="0" distB="0" distL="0" distR="0" wp14:anchorId="6478BA5E" wp14:editId="544C1EB0">
             <wp:extent cx="5853430" cy="5128260"/>
             <wp:effectExtent l="0" t="0" r="0" b="0"/>
             <wp:docPr id="1" name="Picture 1"/>
@@ -2645,13 +2645,13 @@
         </w:numPr>
         <w:ind w:left="734" w:hanging="734"/>
       </w:pPr>
-      <w:bookmarkStart w:id="10" w:name="_Hlk27142894"/>
-      <w:bookmarkStart w:id="11" w:name="_Toc34174710"/>
+      <w:bookmarkStart w:id="10" w:name="_Toc34174710"/>
+      <w:bookmarkStart w:id="11" w:name="_Hlk27142894"/>
       <w:r>
         <w:lastRenderedPageBreak/>
         <w:t>Step 3 – Theme color changes</w:t>
       </w:r>
-      <w:bookmarkEnd w:id="11"/>
+      <w:bookmarkEnd w:id="10"/>
     </w:p>
     <w:p>
       <w:pPr>
@@ -3007,10 +3007,10 @@
           <w:noProof/>
         </w:rPr>
         <w:drawing>
-          <wp:inline distT="0" distB="0" distL="0" distR="0" wp14:anchorId="1E8483D4" wp14:editId="0918A597">
+          <wp:inline distT="0" distB="0" distL="0" distR="0" wp14:anchorId="1CB6EC39" wp14:editId="6F0DE35E">
             <wp:extent cx="5853430" cy="5128260"/>
             <wp:effectExtent l="0" t="0" r="0" b="0"/>
-            <wp:docPr id="9" name="Picture 9"/>
+            <wp:docPr id="7" name="Picture 7"/>
             <wp:cNvGraphicFramePr>
               <a:graphicFrameLocks xmlns:a="http://schemas.openxmlformats.org/drawingml/2006/main" noChangeAspect="1"/>
             </wp:cNvGraphicFramePr>
@@ -3130,7 +3130,15 @@
         <w:rPr>
           <w:color w:val="FD34A9" w:themeColor="accent1" w:themeTint="99"/>
         </w:rPr>
-        <w:t xml:space="preserve"> details on the manual modifications required.</w:t>
+        <w:t xml:space="preserve"> details on the manual modifica</w:t>
+      </w:r>
+      <w:bookmarkStart w:id="14" w:name="_GoBack"/>
+      <w:bookmarkEnd w:id="14"/>
+      <w:r>
+        <w:rPr>
+          <w:color w:val="FD34A9" w:themeColor="accent1" w:themeTint="99"/>
+        </w:rPr>
+        <w:t>tions required.</w:t>
       </w:r>
     </w:p>
     <w:p>
@@ -3184,8 +3192,8 @@
         </w:numPr>
         <w:ind w:left="734" w:hanging="734"/>
       </w:pPr>
-      <w:bookmarkStart w:id="14" w:name="_Toc34174713"/>
-      <w:bookmarkEnd w:id="10"/>
+      <w:bookmarkStart w:id="15" w:name="_Toc34174713"/>
+      <w:bookmarkEnd w:id="11"/>
       <w:r>
         <w:lastRenderedPageBreak/>
         <w:t xml:space="preserve">Step </w:t>
@@ -3199,7 +3207,7 @@
       <w:r>
         <w:t>Confirmation</w:t>
       </w:r>
-      <w:bookmarkEnd w:id="14"/>
+      <w:bookmarkEnd w:id="15"/>
     </w:p>
     <w:p>
       <w:pPr>
@@ -3316,7 +3324,7 @@
         </w:numPr>
         <w:ind w:left="734" w:hanging="734"/>
       </w:pPr>
-      <w:bookmarkStart w:id="15" w:name="_Toc34174714"/>
+      <w:bookmarkStart w:id="16" w:name="_Toc34174714"/>
       <w:r>
         <w:lastRenderedPageBreak/>
         <w:t xml:space="preserve">Step </w:t>
@@ -3327,7 +3335,7 @@
       <w:r>
         <w:t xml:space="preserve"> – Recompile</w:t>
       </w:r>
-      <w:bookmarkEnd w:id="15"/>
+      <w:bookmarkEnd w:id="16"/>
     </w:p>
     <w:p>
       <w:pPr>
@@ -3507,12 +3515,12 @@
         <w:pStyle w:val="SAGEHeading1"/>
         <w:framePr w:wrap="around"/>
       </w:pPr>
-      <w:bookmarkStart w:id="16" w:name="_Toc34174715"/>
+      <w:bookmarkStart w:id="17" w:name="_Toc34174715"/>
       <w:r>
         <w:lastRenderedPageBreak/>
         <w:t>Upgrade Log</w:t>
       </w:r>
-      <w:bookmarkEnd w:id="16"/>
+      <w:bookmarkEnd w:id="17"/>
     </w:p>
     <w:p>
       <w:pPr>
@@ -3597,14 +3605,14 @@
         <w:pStyle w:val="SAGEHeading1"/>
         <w:framePr w:wrap="around"/>
       </w:pPr>
-      <w:bookmarkStart w:id="17" w:name="_Toc17880102"/>
-      <w:bookmarkStart w:id="18" w:name="_Hlk30591717"/>
+      <w:bookmarkStart w:id="18" w:name="_Toc17880102"/>
       <w:bookmarkStart w:id="19" w:name="_Toc34174716"/>
+      <w:bookmarkStart w:id="20" w:name="_Hlk30591717"/>
       <w:r>
         <w:lastRenderedPageBreak/>
         <w:t>Theme Color changes</w:t>
       </w:r>
-      <w:bookmarkEnd w:id="17"/>
+      <w:bookmarkEnd w:id="18"/>
       <w:bookmarkEnd w:id="19"/>
     </w:p>
     <w:p>
@@ -3909,7 +3917,7 @@
         </w:drawing>
       </w:r>
     </w:p>
-    <w:bookmarkEnd w:id="18"/>
+    <w:bookmarkEnd w:id="20"/>
     <w:p>
       <w:pPr>
         <w:spacing w:after="200" w:line="0" w:lineRule="auto"/>
@@ -3923,12 +3931,12 @@
         <w:pStyle w:val="SAGEHeading1"/>
         <w:framePr w:wrap="around"/>
       </w:pPr>
-      <w:bookmarkStart w:id="20" w:name="_Toc34174717"/>
+      <w:bookmarkStart w:id="21" w:name="_Toc34174717"/>
       <w:r>
         <w:lastRenderedPageBreak/>
         <w:t>Checkboxes and Radio buttons changes</w:t>
       </w:r>
-      <w:bookmarkEnd w:id="20"/>
+      <w:bookmarkEnd w:id="21"/>
     </w:p>
     <w:p>
       <w:pPr>
@@ -4167,8 +4175,8 @@
         <w:pStyle w:val="SAGEHeading1"/>
         <w:framePr w:wrap="around"/>
       </w:pPr>
-      <w:bookmarkStart w:id="21" w:name="_Hlk34174657"/>
       <w:bookmarkStart w:id="22" w:name="_Toc34174718"/>
+      <w:bookmarkStart w:id="23" w:name="_Hlk34174657"/>
       <w:r>
         <w:lastRenderedPageBreak/>
         <w:t>Up</w:t>
@@ -4195,7 +4203,7 @@
       </w:r>
       <w:bookmarkEnd w:id="22"/>
     </w:p>
-    <w:bookmarkEnd w:id="21"/>
+    <w:bookmarkEnd w:id="23"/>
     <w:p>
       <w:pPr>
         <w:pStyle w:val="SAGEHeading1Follow"/>
@@ -4257,7 +4265,7 @@
         <w:t xml:space="preserve"> with version </w:t>
       </w:r>
       <w:r>
-        <w:t>6.0.8</w:t>
+        <w:t>older than 9.0.1</w:t>
       </w:r>
     </w:p>
     <w:p>
@@ -4318,12 +4326,7 @@
         <w:t xml:space="preserve"> upgraded to 9.0.1 version or above to avoid referencing conflict.</w:t>
       </w:r>
       <w:r>
-        <w:t xml:space="preserve"> For proje</w:t>
-      </w:r>
-      <w:bookmarkStart w:id="23" w:name="_GoBack"/>
-      <w:bookmarkEnd w:id="23"/>
-      <w:r>
-        <w:t>cts referencing a newer version of the package, this step can be skipped.</w:t>
+        <w:t xml:space="preserve"> For projects referencing a newer version of the package, this step can be skipped.</w:t>
       </w:r>
     </w:p>
     <w:p>
@@ -5129,7 +5132,7 @@
         <v:path o:extrusionok="f" gradientshapeok="t" o:connecttype="rect"/>
         <o:lock v:ext="edit" aspectratio="t"/>
       </v:shapetype>
-      <v:shape id="_x0000_i1030" type="#_x0000_t75" style="width:20.5pt;height:20.5pt" o:bullet="t">
+      <v:shape id="_x0000_i1031" type="#_x0000_t75" style="width:20.25pt;height:20.25pt" o:bullet="t">
         <v:imagedata r:id="rId1" o:title="clip_image001"/>
       </v:shape>
     </w:pict>
@@ -25145,7 +25148,7 @@
 </file>
 
 <file path=customXml/itemProps1.xml><?xml version="1.0" encoding="utf-8"?>
-<ds:datastoreItem xmlns:ds="http://schemas.openxmlformats.org/officeDocument/2006/customXml" ds:itemID="{74367266-BDB3-4D79-B1DF-7521993D506D}">
+<ds:datastoreItem xmlns:ds="http://schemas.openxmlformats.org/officeDocument/2006/customXml" ds:itemID="{464177E6-C56F-419A-BAE9-9E8CF422DA2A}">
   <ds:schemaRefs>
     <ds:schemaRef ds:uri="http://schemas.openxmlformats.org/officeDocument/2006/bibliography"/>
   </ds:schemaRefs>

</xml_diff>

<commit_message>
2020.2 updated to doc and presentation in prep for merge
</commit_message>
<xml_diff>
--- a/docs/upgrades/Sage300SDK_2020_2UpgradeGuide.docx
+++ b/docs/upgrades/Sage300SDK_2020_2UpgradeGuide.docx
@@ -1881,15 +1881,7 @@
         <w:t>Note:</w:t>
       </w:r>
       <w:r>
-        <w:t xml:space="preserve"> If the previous Upgrade Wizard is installed, it must be uninstalled first (In Visual Studio - Tools, Components and Extensions, </w:t>
-      </w:r>
-      <w:proofErr w:type="gramStart"/>
-      <w:r>
-        <w:t>Uninstall</w:t>
-      </w:r>
-      <w:proofErr w:type="gramEnd"/>
-      <w:r>
-        <w:t xml:space="preserve"> option once the Upgrade Wizard is selected).</w:t>
+        <w:t xml:space="preserve"> If the previous Upgrade Wizard is installed, it must be uninstalled first (In Visual Studio - Tools, Components and Extensions, Uninstall option once the Upgrade Wizard is selected).</w:t>
       </w:r>
     </w:p>
     <w:p>
@@ -2975,21 +2967,13 @@
         <w:t>grade</w:t>
       </w:r>
       <w:r>
-        <w:t xml:space="preserve"> </w:t>
-      </w:r>
-      <w:proofErr w:type="spellStart"/>
-      <w:r>
-        <w:t>Newton</w:t>
+        <w:t xml:space="preserve"> Newton</w:t>
       </w:r>
       <w:r>
         <w:t>s</w:t>
       </w:r>
       <w:r>
-        <w:t>oft.Json</w:t>
-      </w:r>
-      <w:proofErr w:type="spellEnd"/>
-      <w:r>
-        <w:t xml:space="preserve"> package</w:t>
+        <w:t>oft.Json package</w:t>
       </w:r>
       <w:bookmarkEnd w:id="13"/>
     </w:p>
@@ -3092,21 +3076,7 @@
           <w:color w:val="FD34A9" w:themeColor="accent1" w:themeTint="99"/>
         </w:rPr>
         <w:tab/>
-        <w:t xml:space="preserve">Upgrade </w:t>
-      </w:r>
-      <w:proofErr w:type="spellStart"/>
-      <w:r>
-        <w:rPr>
-          <w:color w:val="FD34A9" w:themeColor="accent1" w:themeTint="99"/>
-        </w:rPr>
-        <w:t>Newtonsoft.Json</w:t>
-      </w:r>
-      <w:proofErr w:type="spellEnd"/>
-      <w:r>
-        <w:rPr>
-          <w:color w:val="FD34A9" w:themeColor="accent1" w:themeTint="99"/>
-        </w:rPr>
-        <w:t xml:space="preserve"> package</w:t>
+        <w:t>Upgrade Newtonsoft.Json package</w:t>
       </w:r>
       <w:r>
         <w:rPr>
@@ -3130,15 +3100,7 @@
         <w:rPr>
           <w:color w:val="FD34A9" w:themeColor="accent1" w:themeTint="99"/>
         </w:rPr>
-        <w:t xml:space="preserve"> details on the manual modifica</w:t>
-      </w:r>
-      <w:bookmarkStart w:id="14" w:name="_GoBack"/>
-      <w:bookmarkEnd w:id="14"/>
-      <w:r>
-        <w:rPr>
-          <w:color w:val="FD34A9" w:themeColor="accent1" w:themeTint="99"/>
-        </w:rPr>
-        <w:t>tions required.</w:t>
+        <w:t xml:space="preserve"> details on the manual modifications required.</w:t>
       </w:r>
     </w:p>
     <w:p>
@@ -3192,7 +3154,7 @@
         </w:numPr>
         <w:ind w:left="734" w:hanging="734"/>
       </w:pPr>
-      <w:bookmarkStart w:id="15" w:name="_Toc34174713"/>
+      <w:bookmarkStart w:id="14" w:name="_Toc34174713"/>
       <w:bookmarkEnd w:id="11"/>
       <w:r>
         <w:lastRenderedPageBreak/>
@@ -3207,7 +3169,7 @@
       <w:r>
         <w:t>Confirmation</w:t>
       </w:r>
-      <w:bookmarkEnd w:id="15"/>
+      <w:bookmarkEnd w:id="14"/>
     </w:p>
     <w:p>
       <w:pPr>
@@ -3324,7 +3286,7 @@
         </w:numPr>
         <w:ind w:left="734" w:hanging="734"/>
       </w:pPr>
-      <w:bookmarkStart w:id="16" w:name="_Toc34174714"/>
+      <w:bookmarkStart w:id="15" w:name="_Toc34174714"/>
       <w:r>
         <w:lastRenderedPageBreak/>
         <w:t xml:space="preserve">Step </w:t>
@@ -3335,7 +3297,7 @@
       <w:r>
         <w:t xml:space="preserve"> – Recompile</w:t>
       </w:r>
-      <w:bookmarkEnd w:id="16"/>
+      <w:bookmarkEnd w:id="15"/>
     </w:p>
     <w:p>
       <w:pPr>
@@ -3515,12 +3477,12 @@
         <w:pStyle w:val="SAGEHeading1"/>
         <w:framePr w:wrap="around"/>
       </w:pPr>
-      <w:bookmarkStart w:id="17" w:name="_Toc34174715"/>
+      <w:bookmarkStart w:id="16" w:name="_Toc34174715"/>
       <w:r>
         <w:lastRenderedPageBreak/>
         <w:t>Upgrade Log</w:t>
       </w:r>
-      <w:bookmarkEnd w:id="17"/>
+      <w:bookmarkEnd w:id="16"/>
     </w:p>
     <w:p>
       <w:pPr>
@@ -3605,15 +3567,15 @@
         <w:pStyle w:val="SAGEHeading1"/>
         <w:framePr w:wrap="around"/>
       </w:pPr>
-      <w:bookmarkStart w:id="18" w:name="_Toc17880102"/>
-      <w:bookmarkStart w:id="19" w:name="_Toc34174716"/>
-      <w:bookmarkStart w:id="20" w:name="_Hlk30591717"/>
+      <w:bookmarkStart w:id="17" w:name="_Toc17880102"/>
+      <w:bookmarkStart w:id="18" w:name="_Toc34174716"/>
+      <w:bookmarkStart w:id="19" w:name="_Hlk30591717"/>
       <w:r>
         <w:lastRenderedPageBreak/>
         <w:t>Theme Color changes</w:t>
       </w:r>
+      <w:bookmarkEnd w:id="17"/>
       <w:bookmarkEnd w:id="18"/>
-      <w:bookmarkEnd w:id="19"/>
     </w:p>
     <w:p>
       <w:pPr>
@@ -3664,11 +3626,15 @@
       <w:r>
         <w:t xml:space="preserve">customized </w:t>
       </w:r>
-      <w:proofErr w:type="spellStart"/>
-      <w:r>
+      <w:r>
+        <w:rPr>
+          <w:b/>
+          <w:bCs/>
+          <w:i/>
+          <w:iCs/>
+        </w:rPr>
         <w:t>kendoWindow</w:t>
       </w:r>
-      <w:proofErr w:type="spellEnd"/>
       <w:r>
         <w:t xml:space="preserve"> </w:t>
       </w:r>
@@ -3726,15 +3692,7 @@
         <w:t xml:space="preserve">open </w:t>
       </w:r>
       <w:r>
-        <w:t xml:space="preserve">method to set the background color of the title of the popup window when the </w:t>
-      </w:r>
-      <w:proofErr w:type="spellStart"/>
-      <w:r>
-        <w:t>kendoWindow</w:t>
-      </w:r>
-      <w:proofErr w:type="spellEnd"/>
-      <w:r>
-        <w:t xml:space="preserve"> is opened</w:t>
+        <w:t>method to set the background color of the title of the popup window when the kendoWindow is opened</w:t>
       </w:r>
       <w:r>
         <w:t xml:space="preserve"> (see example). </w:t>
@@ -3752,11 +3710,15 @@
       <w:r>
         <w:t xml:space="preserve">the </w:t>
       </w:r>
-      <w:proofErr w:type="spellStart"/>
-      <w:r>
+      <w:r>
+        <w:rPr>
+          <w:b/>
+          <w:bCs/>
+          <w:i/>
+          <w:iCs/>
+        </w:rPr>
         <w:t>setBackgroundColor</w:t>
       </w:r>
-      <w:proofErr w:type="spellEnd"/>
       <w:r>
         <w:t xml:space="preserve"> function to it.</w:t>
       </w:r>
@@ -3917,7 +3879,7 @@
         </w:drawing>
       </w:r>
     </w:p>
-    <w:bookmarkEnd w:id="20"/>
+    <w:bookmarkEnd w:id="19"/>
     <w:p>
       <w:pPr>
         <w:spacing w:after="200" w:line="0" w:lineRule="auto"/>
@@ -3931,12 +3893,12 @@
         <w:pStyle w:val="SAGEHeading1"/>
         <w:framePr w:wrap="around"/>
       </w:pPr>
-      <w:bookmarkStart w:id="21" w:name="_Toc34174717"/>
+      <w:bookmarkStart w:id="20" w:name="_Toc34174717"/>
       <w:r>
         <w:lastRenderedPageBreak/>
         <w:t>Checkboxes and Radio buttons changes</w:t>
       </w:r>
-      <w:bookmarkEnd w:id="21"/>
+      <w:bookmarkEnd w:id="20"/>
     </w:p>
     <w:p>
       <w:pPr>
@@ -3997,11 +3959,15 @@
       <w:r>
         <w:t xml:space="preserve">All </w:t>
       </w:r>
-      <w:proofErr w:type="spellStart"/>
-      <w:r>
+      <w:r>
+        <w:rPr>
+          <w:b/>
+          <w:bCs/>
+          <w:i/>
+          <w:iCs/>
+        </w:rPr>
         <w:t>cshtml</w:t>
       </w:r>
-      <w:proofErr w:type="spellEnd"/>
       <w:r>
         <w:t xml:space="preserve"> files that have customized checkboxes or radio buttons defined.</w:t>
       </w:r>
@@ -4158,7 +4124,21 @@
         <w:t>Note:</w:t>
       </w:r>
       <w:r>
-        <w:t xml:space="preserve"> Please find more examples from the sample solutions.</w:t>
+        <w:t xml:space="preserve"> </w:t>
+      </w:r>
+      <w:r>
+        <w:t>M</w:t>
+      </w:r>
+      <w:r>
+        <w:t xml:space="preserve">ore examples </w:t>
+      </w:r>
+      <w:r>
+        <w:t>can be found in the Samples</w:t>
+      </w:r>
+      <w:bookmarkStart w:id="21" w:name="_GoBack"/>
+      <w:bookmarkEnd w:id="21"/>
+      <w:r>
+        <w:t>.</w:t>
       </w:r>
     </w:p>
     <w:p>
@@ -4185,21 +4165,13 @@
         <w:t>grad</w:t>
       </w:r>
       <w:r>
-        <w:t xml:space="preserve">e </w:t>
-      </w:r>
-      <w:proofErr w:type="spellStart"/>
-      <w:r>
-        <w:t>Newton</w:t>
+        <w:t>e Newton</w:t>
       </w:r>
       <w:r>
         <w:t>s</w:t>
       </w:r>
       <w:r>
-        <w:t>oft.Json</w:t>
-      </w:r>
-      <w:proofErr w:type="spellEnd"/>
-      <w:r>
-        <w:t xml:space="preserve"> package</w:t>
+        <w:t>oft.Json package</w:t>
       </w:r>
       <w:bookmarkEnd w:id="22"/>
     </w:p>
@@ -4248,21 +4220,13 @@
         <w:ind w:left="720"/>
       </w:pPr>
       <w:r>
-        <w:t xml:space="preserve">All the projects refencing </w:t>
-      </w:r>
-      <w:proofErr w:type="spellStart"/>
-      <w:r>
-        <w:t>Newton</w:t>
+        <w:t>All the projects refencing Newton</w:t>
       </w:r>
       <w:r>
         <w:t>s</w:t>
       </w:r>
       <w:r>
-        <w:t>oft.Json</w:t>
-      </w:r>
-      <w:proofErr w:type="spellEnd"/>
-      <w:r>
-        <w:t xml:space="preserve"> with version </w:t>
+        <w:t xml:space="preserve">oft.Json with version </w:t>
       </w:r>
       <w:r>
         <w:t>older than 9.0.1</w:t>
@@ -4303,21 +4267,13 @@
         <w:ind w:left="720"/>
       </w:pPr>
       <w:r>
-        <w:t xml:space="preserve">The </w:t>
-      </w:r>
-      <w:proofErr w:type="spellStart"/>
-      <w:r>
-        <w:t>Newton</w:t>
+        <w:t>The Newton</w:t>
       </w:r>
       <w:r>
         <w:t>s</w:t>
       </w:r>
       <w:r>
-        <w:t>oft.Json</w:t>
-      </w:r>
-      <w:proofErr w:type="spellEnd"/>
-      <w:r>
-        <w:t xml:space="preserve"> package</w:t>
+        <w:t>oft.Json package</w:t>
       </w:r>
       <w:r>
         <w:t xml:space="preserve"> needs to be</w:t>
@@ -4442,15 +4398,7 @@
         <w:ind w:left="720"/>
       </w:pPr>
       <w:r>
-        <w:t>delete *</w:t>
-      </w:r>
-      <w:proofErr w:type="spellStart"/>
-      <w:r>
-        <w:t>csproj.user</w:t>
-      </w:r>
-      <w:proofErr w:type="spellEnd"/>
-      <w:r>
-        <w:t xml:space="preserve"> file</w:t>
+        <w:t>delete *csproj.user file</w:t>
       </w:r>
     </w:p>
     <w:p>
@@ -5132,7 +5080,7 @@
         <v:path o:extrusionok="f" gradientshapeok="t" o:connecttype="rect"/>
         <o:lock v:ext="edit" aspectratio="t"/>
       </v:shapetype>
-      <v:shape id="_x0000_i1031" type="#_x0000_t75" style="width:20.25pt;height:20.25pt" o:bullet="t">
+      <v:shape id="_x0000_i1029" type="#_x0000_t75" style="width:20.25pt;height:20.25pt" o:bullet="t">
         <v:imagedata r:id="rId1" o:title="clip_image001"/>
       </v:shape>
     </w:pict>
@@ -25148,7 +25096,7 @@
 </file>
 
 <file path=customXml/itemProps1.xml><?xml version="1.0" encoding="utf-8"?>
-<ds:datastoreItem xmlns:ds="http://schemas.openxmlformats.org/officeDocument/2006/customXml" ds:itemID="{464177E6-C56F-419A-BAE9-9E8CF422DA2A}">
+<ds:datastoreItem xmlns:ds="http://schemas.openxmlformats.org/officeDocument/2006/customXml" ds:itemID="{8748029E-068E-4CB6-AE6F-304EB30F05F3}">
   <ds:schemaRefs>
     <ds:schemaRef ds:uri="http://schemas.openxmlformats.org/officeDocument/2006/bibliography"/>
   </ds:schemaRefs>

</xml_diff>